<commit_message>
Ajuste nas funcionalidades por tipo de usuário
</commit_message>
<xml_diff>
--- a/documents/requisitos de software.docx
+++ b/documents/requisitos de software.docx
@@ -34,15 +34,15 @@
         </w:tblCellMar>
       </w:tblPr>
       <w:tblGrid>
-        <w:gridCol w:w="1412"/>
+        <w:gridCol w:w="1411"/>
         <w:gridCol w:w="1764"/>
-        <w:gridCol w:w="6462"/>
+        <w:gridCol w:w="6463"/>
       </w:tblGrid>
       <w:tr>
         <w:trPr/>
         <w:tc>
           <w:tcPr>
-            <w:tcW w:w="1412" w:type="dxa"/>
+            <w:tcW w:w="1411" w:type="dxa"/>
             <w:tcBorders>
               <w:top w:val="single" w:sz="4" w:space="0" w:color="000000"/>
               <w:left w:val="single" w:sz="4" w:space="0" w:color="000000"/>
@@ -146,7 +146,7 @@
         </w:tc>
         <w:tc>
           <w:tcPr>
-            <w:tcW w:w="6462" w:type="dxa"/>
+            <w:tcW w:w="6463" w:type="dxa"/>
             <w:tcBorders>
               <w:top w:val="single" w:sz="4" w:space="0" w:color="000000"/>
               <w:left w:val="single" w:sz="4" w:space="0" w:color="000000"/>
@@ -202,7 +202,7 @@
         <w:trPr/>
         <w:tc>
           <w:tcPr>
-            <w:tcW w:w="1412" w:type="dxa"/>
+            <w:tcW w:w="1411" w:type="dxa"/>
             <w:tcBorders>
               <w:left w:val="single" w:sz="4" w:space="0" w:color="000000"/>
               <w:bottom w:val="single" w:sz="4" w:space="0" w:color="000000"/>
@@ -302,7 +302,7 @@
         </w:tc>
         <w:tc>
           <w:tcPr>
-            <w:tcW w:w="6462" w:type="dxa"/>
+            <w:tcW w:w="6463" w:type="dxa"/>
             <w:tcBorders>
               <w:left w:val="single" w:sz="4" w:space="0" w:color="000000"/>
               <w:bottom w:val="single" w:sz="4" w:space="0" w:color="000000"/>
@@ -347,7 +347,41 @@
                 <w:szCs w:val="24"/>
                 <w:u w:val="none"/>
               </w:rPr>
-              <w:t>O sistema deve ter uma tela para cadastro de funcionários. Os dados obrigatórios são CPF e nome. A equipe do funcionário é opcional.</w:t>
+              <w:t xml:space="preserve">O sistema deve ter uma tela para cadastro de funcionários. Os dados obrigatórios são CPF, nome </w:t>
+            </w:r>
+            <w:r>
+              <w:rPr>
+                <w:b w:val="false"/>
+                <w:bCs w:val="false"/>
+                <w:i w:val="false"/>
+                <w:iCs w:val="false"/>
+                <w:strike w:val="false"/>
+                <w:dstrike w:val="false"/>
+                <w:outline w:val="false"/>
+                <w:shadow w:val="false"/>
+                <w:color w:val="000000"/>
+                <w:sz w:val="24"/>
+                <w:szCs w:val="24"/>
+                <w:u w:val="none"/>
+              </w:rPr>
+              <w:t>e tipo de funcionário</w:t>
+            </w:r>
+            <w:r>
+              <w:rPr>
+                <w:b w:val="false"/>
+                <w:bCs w:val="false"/>
+                <w:i w:val="false"/>
+                <w:iCs w:val="false"/>
+                <w:strike w:val="false"/>
+                <w:dstrike w:val="false"/>
+                <w:outline w:val="false"/>
+                <w:shadow w:val="false"/>
+                <w:color w:val="000000"/>
+                <w:sz w:val="24"/>
+                <w:szCs w:val="24"/>
+                <w:u w:val="none"/>
+              </w:rPr>
+              <w:t>. A equipe do funcionário é opcional.</w:t>
             </w:r>
           </w:p>
         </w:tc>
@@ -356,7 +390,7 @@
         <w:trPr/>
         <w:tc>
           <w:tcPr>
-            <w:tcW w:w="1412" w:type="dxa"/>
+            <w:tcW w:w="1411" w:type="dxa"/>
             <w:tcBorders>
               <w:left w:val="single" w:sz="4" w:space="0" w:color="000000"/>
               <w:bottom w:val="single" w:sz="4" w:space="0" w:color="000000"/>
@@ -456,7 +490,7 @@
         </w:tc>
         <w:tc>
           <w:tcPr>
-            <w:tcW w:w="6462" w:type="dxa"/>
+            <w:tcW w:w="6463" w:type="dxa"/>
             <w:tcBorders>
               <w:left w:val="single" w:sz="4" w:space="0" w:color="000000"/>
               <w:bottom w:val="single" w:sz="4" w:space="0" w:color="000000"/>
@@ -510,7 +544,7 @@
         <w:trPr/>
         <w:tc>
           <w:tcPr>
-            <w:tcW w:w="1412" w:type="dxa"/>
+            <w:tcW w:w="1411" w:type="dxa"/>
             <w:tcBorders>
               <w:left w:val="single" w:sz="4" w:space="0" w:color="000000"/>
               <w:bottom w:val="single" w:sz="4" w:space="0" w:color="000000"/>
@@ -610,7 +644,7 @@
         </w:tc>
         <w:tc>
           <w:tcPr>
-            <w:tcW w:w="6462" w:type="dxa"/>
+            <w:tcW w:w="6463" w:type="dxa"/>
             <w:tcBorders>
               <w:left w:val="single" w:sz="4" w:space="0" w:color="000000"/>
               <w:bottom w:val="single" w:sz="4" w:space="0" w:color="000000"/>
@@ -655,41 +689,7 @@
                 <w:szCs w:val="24"/>
                 <w:u w:val="none"/>
               </w:rPr>
-              <w:t>O sistema deve ter uma tela para buscar todos os funcionários</w:t>
-            </w:r>
-            <w:r>
-              <w:rPr>
-                <w:b w:val="false"/>
-                <w:bCs w:val="false"/>
-                <w:i w:val="false"/>
-                <w:iCs w:val="false"/>
-                <w:strike w:val="false"/>
-                <w:dstrike w:val="false"/>
-                <w:outline w:val="false"/>
-                <w:shadow w:val="false"/>
-                <w:color w:val="000000"/>
-                <w:sz w:val="24"/>
-                <w:szCs w:val="24"/>
-                <w:u w:val="none"/>
-              </w:rPr>
-              <w:t xml:space="preserve"> de acordo com os critérios: nome ou CPF</w:t>
-            </w:r>
-            <w:r>
-              <w:rPr>
-                <w:b w:val="false"/>
-                <w:bCs w:val="false"/>
-                <w:i w:val="false"/>
-                <w:iCs w:val="false"/>
-                <w:strike w:val="false"/>
-                <w:dstrike w:val="false"/>
-                <w:outline w:val="false"/>
-                <w:shadow w:val="false"/>
-                <w:color w:val="000000"/>
-                <w:sz w:val="24"/>
-                <w:szCs w:val="24"/>
-                <w:u w:val="none"/>
-              </w:rPr>
-              <w:t>. A busca deve retornar todos os dados e apresentá-los em uma tabela.</w:t>
+              <w:t>O sistema deve ter uma tela para buscar todos os funcionários de acordo com os critérios: nome ou CPF. A busca deve retornar todos os dados e apresentá-los em uma tabela.</w:t>
             </w:r>
           </w:p>
         </w:tc>
@@ -698,7 +698,7 @@
         <w:trPr/>
         <w:tc>
           <w:tcPr>
-            <w:tcW w:w="1412" w:type="dxa"/>
+            <w:tcW w:w="1411" w:type="dxa"/>
             <w:tcBorders>
               <w:left w:val="single" w:sz="4" w:space="0" w:color="000000"/>
               <w:bottom w:val="single" w:sz="4" w:space="0" w:color="000000"/>
@@ -798,7 +798,7 @@
         </w:tc>
         <w:tc>
           <w:tcPr>
-            <w:tcW w:w="6462" w:type="dxa"/>
+            <w:tcW w:w="6463" w:type="dxa"/>
             <w:tcBorders>
               <w:left w:val="single" w:sz="4" w:space="0" w:color="000000"/>
               <w:bottom w:val="single" w:sz="4" w:space="0" w:color="000000"/>
@@ -852,7 +852,7 @@
         <w:trPr/>
         <w:tc>
           <w:tcPr>
-            <w:tcW w:w="1412" w:type="dxa"/>
+            <w:tcW w:w="1411" w:type="dxa"/>
             <w:tcBorders>
               <w:left w:val="single" w:sz="4" w:space="0" w:color="000000"/>
               <w:bottom w:val="single" w:sz="4" w:space="0" w:color="000000"/>
@@ -952,7 +952,7 @@
         </w:tc>
         <w:tc>
           <w:tcPr>
-            <w:tcW w:w="6462" w:type="dxa"/>
+            <w:tcW w:w="6463" w:type="dxa"/>
             <w:tcBorders>
               <w:left w:val="single" w:sz="4" w:space="0" w:color="000000"/>
               <w:bottom w:val="single" w:sz="4" w:space="0" w:color="000000"/>
@@ -1006,7 +1006,7 @@
         <w:trPr/>
         <w:tc>
           <w:tcPr>
-            <w:tcW w:w="1412" w:type="dxa"/>
+            <w:tcW w:w="1411" w:type="dxa"/>
             <w:tcBorders>
               <w:left w:val="single" w:sz="4" w:space="0" w:color="000000"/>
               <w:bottom w:val="single" w:sz="4" w:space="0" w:color="000000"/>
@@ -1106,7 +1106,7 @@
         </w:tc>
         <w:tc>
           <w:tcPr>
-            <w:tcW w:w="6462" w:type="dxa"/>
+            <w:tcW w:w="6463" w:type="dxa"/>
             <w:tcBorders>
               <w:left w:val="single" w:sz="4" w:space="0" w:color="000000"/>
               <w:bottom w:val="single" w:sz="4" w:space="0" w:color="000000"/>
@@ -1160,7 +1160,7 @@
         <w:trPr/>
         <w:tc>
           <w:tcPr>
-            <w:tcW w:w="1412" w:type="dxa"/>
+            <w:tcW w:w="1411" w:type="dxa"/>
             <w:tcBorders>
               <w:left w:val="single" w:sz="4" w:space="0" w:color="000000"/>
               <w:bottom w:val="single" w:sz="4" w:space="0" w:color="000000"/>
@@ -1260,7 +1260,7 @@
         </w:tc>
         <w:tc>
           <w:tcPr>
-            <w:tcW w:w="6462" w:type="dxa"/>
+            <w:tcW w:w="6463" w:type="dxa"/>
             <w:tcBorders>
               <w:left w:val="single" w:sz="4" w:space="0" w:color="000000"/>
               <w:bottom w:val="single" w:sz="4" w:space="0" w:color="000000"/>
@@ -1314,7 +1314,7 @@
         <w:trPr/>
         <w:tc>
           <w:tcPr>
-            <w:tcW w:w="1412" w:type="dxa"/>
+            <w:tcW w:w="1411" w:type="dxa"/>
             <w:tcBorders>
               <w:left w:val="single" w:sz="4" w:space="0" w:color="000000"/>
               <w:bottom w:val="single" w:sz="4" w:space="0" w:color="000000"/>
@@ -1414,7 +1414,7 @@
         </w:tc>
         <w:tc>
           <w:tcPr>
-            <w:tcW w:w="6462" w:type="dxa"/>
+            <w:tcW w:w="6463" w:type="dxa"/>
             <w:tcBorders>
               <w:left w:val="single" w:sz="4" w:space="0" w:color="000000"/>
               <w:bottom w:val="single" w:sz="4" w:space="0" w:color="000000"/>
@@ -1468,7 +1468,7 @@
         <w:trPr/>
         <w:tc>
           <w:tcPr>
-            <w:tcW w:w="1412" w:type="dxa"/>
+            <w:tcW w:w="1411" w:type="dxa"/>
             <w:tcBorders>
               <w:left w:val="single" w:sz="4" w:space="0" w:color="000000"/>
               <w:bottom w:val="single" w:sz="4" w:space="0" w:color="000000"/>
@@ -1568,7 +1568,7 @@
         </w:tc>
         <w:tc>
           <w:tcPr>
-            <w:tcW w:w="6462" w:type="dxa"/>
+            <w:tcW w:w="6463" w:type="dxa"/>
             <w:tcBorders>
               <w:left w:val="single" w:sz="4" w:space="0" w:color="000000"/>
               <w:bottom w:val="single" w:sz="4" w:space="0" w:color="000000"/>
@@ -1622,7 +1622,7 @@
         <w:trPr/>
         <w:tc>
           <w:tcPr>
-            <w:tcW w:w="1412" w:type="dxa"/>
+            <w:tcW w:w="1411" w:type="dxa"/>
             <w:tcBorders>
               <w:left w:val="single" w:sz="4" w:space="0" w:color="000000"/>
               <w:bottom w:val="single" w:sz="4" w:space="0" w:color="000000"/>
@@ -1722,7 +1722,7 @@
         </w:tc>
         <w:tc>
           <w:tcPr>
-            <w:tcW w:w="6462" w:type="dxa"/>
+            <w:tcW w:w="6463" w:type="dxa"/>
             <w:tcBorders>
               <w:left w:val="single" w:sz="4" w:space="0" w:color="000000"/>
               <w:bottom w:val="single" w:sz="4" w:space="0" w:color="000000"/>
@@ -1776,7 +1776,7 @@
         <w:trPr/>
         <w:tc>
           <w:tcPr>
-            <w:tcW w:w="1412" w:type="dxa"/>
+            <w:tcW w:w="1411" w:type="dxa"/>
             <w:tcBorders>
               <w:left w:val="single" w:sz="4" w:space="0" w:color="000000"/>
               <w:bottom w:val="single" w:sz="4" w:space="0" w:color="000000"/>
@@ -1876,7 +1876,7 @@
         </w:tc>
         <w:tc>
           <w:tcPr>
-            <w:tcW w:w="6462" w:type="dxa"/>
+            <w:tcW w:w="6463" w:type="dxa"/>
             <w:tcBorders>
               <w:left w:val="single" w:sz="4" w:space="0" w:color="000000"/>
               <w:bottom w:val="single" w:sz="4" w:space="0" w:color="000000"/>
@@ -1930,7 +1930,7 @@
         <w:trPr/>
         <w:tc>
           <w:tcPr>
-            <w:tcW w:w="1412" w:type="dxa"/>
+            <w:tcW w:w="1411" w:type="dxa"/>
             <w:tcBorders>
               <w:left w:val="single" w:sz="4" w:space="0" w:color="000000"/>
               <w:bottom w:val="single" w:sz="4" w:space="0" w:color="000000"/>
@@ -2030,7 +2030,7 @@
         </w:tc>
         <w:tc>
           <w:tcPr>
-            <w:tcW w:w="6462" w:type="dxa"/>
+            <w:tcW w:w="6463" w:type="dxa"/>
             <w:tcBorders>
               <w:left w:val="single" w:sz="4" w:space="0" w:color="000000"/>
               <w:bottom w:val="single" w:sz="4" w:space="0" w:color="000000"/>
@@ -2084,7 +2084,7 @@
         <w:trPr/>
         <w:tc>
           <w:tcPr>
-            <w:tcW w:w="1412" w:type="dxa"/>
+            <w:tcW w:w="1411" w:type="dxa"/>
             <w:tcBorders>
               <w:left w:val="single" w:sz="4" w:space="0" w:color="000000"/>
               <w:bottom w:val="single" w:sz="4" w:space="0" w:color="000000"/>
@@ -2184,7 +2184,7 @@
         </w:tc>
         <w:tc>
           <w:tcPr>
-            <w:tcW w:w="6462" w:type="dxa"/>
+            <w:tcW w:w="6463" w:type="dxa"/>
             <w:tcBorders>
               <w:left w:val="single" w:sz="4" w:space="0" w:color="000000"/>
               <w:bottom w:val="single" w:sz="4" w:space="0" w:color="000000"/>
@@ -2229,41 +2229,7 @@
                 <w:szCs w:val="24"/>
                 <w:u w:val="none"/>
               </w:rPr>
-              <w:t xml:space="preserve">O sistema deve ter uma tela para buscar todas as propostas de acordo com os critérios: intervalo de datas de geração e datas de pagamento, funcionário, banco </w:t>
-            </w:r>
-            <w:r>
-              <w:rPr>
-                <w:b w:val="false"/>
-                <w:bCs w:val="false"/>
-                <w:i w:val="false"/>
-                <w:iCs w:val="false"/>
-                <w:strike w:val="false"/>
-                <w:dstrike w:val="false"/>
-                <w:outline w:val="false"/>
-                <w:shadow w:val="false"/>
-                <w:color w:val="000000"/>
-                <w:sz w:val="24"/>
-                <w:szCs w:val="24"/>
-                <w:u w:val="none"/>
-              </w:rPr>
-              <w:t>ou</w:t>
-            </w:r>
-            <w:r>
-              <w:rPr>
-                <w:b w:val="false"/>
-                <w:bCs w:val="false"/>
-                <w:i w:val="false"/>
-                <w:iCs w:val="false"/>
-                <w:strike w:val="false"/>
-                <w:dstrike w:val="false"/>
-                <w:outline w:val="false"/>
-                <w:shadow w:val="false"/>
-                <w:color w:val="000000"/>
-                <w:sz w:val="24"/>
-                <w:szCs w:val="24"/>
-                <w:u w:val="none"/>
-              </w:rPr>
-              <w:t xml:space="preserve"> código da proposta. A busca deve retornar todos os dados das propostas e apresentá-los em uma tabela.</w:t>
+              <w:t>O sistema deve ter uma tela para buscar todas as propostas de acordo com os critérios: intervalo de datas de geração e datas de pagamento, funcionário, banco ou código da proposta. A busca deve retornar todos os dados das propostas e apresentá-los em uma tabela.</w:t>
             </w:r>
           </w:p>
         </w:tc>
@@ -2272,7 +2238,7 @@
         <w:trPr/>
         <w:tc>
           <w:tcPr>
-            <w:tcW w:w="1412" w:type="dxa"/>
+            <w:tcW w:w="1411" w:type="dxa"/>
             <w:tcBorders>
               <w:left w:val="single" w:sz="4" w:space="0" w:color="000000"/>
               <w:bottom w:val="single" w:sz="4" w:space="0" w:color="000000"/>
@@ -2372,7 +2338,7 @@
         </w:tc>
         <w:tc>
           <w:tcPr>
-            <w:tcW w:w="6462" w:type="dxa"/>
+            <w:tcW w:w="6463" w:type="dxa"/>
             <w:tcBorders>
               <w:left w:val="single" w:sz="4" w:space="0" w:color="000000"/>
               <w:bottom w:val="single" w:sz="4" w:space="0" w:color="000000"/>
@@ -2417,7 +2383,7 @@
                 <w:szCs w:val="24"/>
                 <w:u w:val="none"/>
               </w:rPr>
-              <w:t>Ao realizar o cadastro de uma proposta, deve também ser cadastrado o cliente caso ainda não exista. Os dados obrigatórios do cliente são CPF, nome, telefone e data de nascimento.</w:t>
+              <w:t>Ao realizar o cadastro de uma proposta, deve também ser cadastrado o cliente, caso ainda não exista. Os dados obrigatórios do cliente são CPF, nome, telefone e data de nascimento.</w:t>
             </w:r>
           </w:p>
         </w:tc>
@@ -2426,7 +2392,7 @@
         <w:trPr/>
         <w:tc>
           <w:tcPr>
-            <w:tcW w:w="1412" w:type="dxa"/>
+            <w:tcW w:w="1411" w:type="dxa"/>
             <w:tcBorders>
               <w:left w:val="single" w:sz="4" w:space="0" w:color="000000"/>
               <w:bottom w:val="single" w:sz="4" w:space="0" w:color="000000"/>
@@ -2526,7 +2492,7 @@
         </w:tc>
         <w:tc>
           <w:tcPr>
-            <w:tcW w:w="6462" w:type="dxa"/>
+            <w:tcW w:w="6463" w:type="dxa"/>
             <w:tcBorders>
               <w:left w:val="single" w:sz="4" w:space="0" w:color="000000"/>
               <w:bottom w:val="single" w:sz="4" w:space="0" w:color="000000"/>
@@ -2580,7 +2546,7 @@
         <w:trPr/>
         <w:tc>
           <w:tcPr>
-            <w:tcW w:w="1412" w:type="dxa"/>
+            <w:tcW w:w="1411" w:type="dxa"/>
             <w:tcBorders>
               <w:left w:val="single" w:sz="4" w:space="0" w:color="000000"/>
               <w:bottom w:val="single" w:sz="4" w:space="0" w:color="000000"/>
@@ -2680,7 +2646,7 @@
         </w:tc>
         <w:tc>
           <w:tcPr>
-            <w:tcW w:w="6462" w:type="dxa"/>
+            <w:tcW w:w="6463" w:type="dxa"/>
             <w:tcBorders>
               <w:left w:val="single" w:sz="4" w:space="0" w:color="000000"/>
               <w:bottom w:val="single" w:sz="4" w:space="0" w:color="000000"/>
@@ -2725,41 +2691,7 @@
                 <w:szCs w:val="24"/>
                 <w:u w:val="none"/>
               </w:rPr>
-              <w:t xml:space="preserve">O sistema deve ter uma tela de busca de clientes com os critérios: CPF, nome </w:t>
-            </w:r>
-            <w:r>
-              <w:rPr>
-                <w:b w:val="false"/>
-                <w:bCs w:val="false"/>
-                <w:i w:val="false"/>
-                <w:iCs w:val="false"/>
-                <w:strike w:val="false"/>
-                <w:dstrike w:val="false"/>
-                <w:outline w:val="false"/>
-                <w:shadow w:val="false"/>
-                <w:color w:val="000000"/>
-                <w:sz w:val="24"/>
-                <w:szCs w:val="24"/>
-                <w:u w:val="none"/>
-              </w:rPr>
-              <w:t>e</w:t>
-            </w:r>
-            <w:r>
-              <w:rPr>
-                <w:b w:val="false"/>
-                <w:bCs w:val="false"/>
-                <w:i w:val="false"/>
-                <w:iCs w:val="false"/>
-                <w:strike w:val="false"/>
-                <w:dstrike w:val="false"/>
-                <w:outline w:val="false"/>
-                <w:shadow w:val="false"/>
-                <w:color w:val="000000"/>
-                <w:sz w:val="24"/>
-                <w:szCs w:val="24"/>
-                <w:u w:val="none"/>
-              </w:rPr>
-              <w:t xml:space="preserve"> telefone. Os dados dos clientes devem ser apresentados em uma tabela.</w:t>
+              <w:t>O sistema deve ter uma tela de busca de clientes com os critérios: CPF, nome e telefone. Os dados dos clientes devem ser apresentados em uma tabela.</w:t>
             </w:r>
           </w:p>
         </w:tc>
@@ -2768,7 +2700,7 @@
         <w:trPr/>
         <w:tc>
           <w:tcPr>
-            <w:tcW w:w="1412" w:type="dxa"/>
+            <w:tcW w:w="1411" w:type="dxa"/>
             <w:tcBorders>
               <w:left w:val="single" w:sz="4" w:space="0" w:color="000000"/>
               <w:bottom w:val="single" w:sz="4" w:space="0" w:color="000000"/>
@@ -2868,7 +2800,7 @@
         </w:tc>
         <w:tc>
           <w:tcPr>
-            <w:tcW w:w="6462" w:type="dxa"/>
+            <w:tcW w:w="6463" w:type="dxa"/>
             <w:tcBorders>
               <w:left w:val="single" w:sz="4" w:space="0" w:color="000000"/>
               <w:bottom w:val="single" w:sz="4" w:space="0" w:color="000000"/>
@@ -2913,7 +2845,7 @@
                 <w:szCs w:val="24"/>
                 <w:u w:val="none"/>
               </w:rPr>
-              <w:t>Caso o cliente já tenha cadastro, ao digitar o CPF no cadastro da proposta os demais campos do cliente devem ser preenchidos automaticamente.</w:t>
+              <w:t>Caso o cliente já tenha cadastro, ao digitar o CPF no cadastro da proposta, os demais campos do cliente devem ser preenchidos automaticamente.</w:t>
             </w:r>
           </w:p>
         </w:tc>
@@ -2922,7 +2854,7 @@
         <w:trPr/>
         <w:tc>
           <w:tcPr>
-            <w:tcW w:w="1412" w:type="dxa"/>
+            <w:tcW w:w="1411" w:type="dxa"/>
             <w:tcBorders>
               <w:left w:val="single" w:sz="4" w:space="0" w:color="000000"/>
               <w:bottom w:val="single" w:sz="4" w:space="0" w:color="000000"/>
@@ -3022,7 +2954,7 @@
         </w:tc>
         <w:tc>
           <w:tcPr>
-            <w:tcW w:w="6462" w:type="dxa"/>
+            <w:tcW w:w="6463" w:type="dxa"/>
             <w:tcBorders>
               <w:left w:val="single" w:sz="4" w:space="0" w:color="000000"/>
               <w:bottom w:val="single" w:sz="4" w:space="0" w:color="000000"/>
@@ -3067,7 +2999,7 @@
                 <w:szCs w:val="24"/>
                 <w:u w:val="none"/>
               </w:rPr>
-              <w:t>Para cada busca informada nos RF03, RF06, RF10, RF13 e RF16 deve haver um botão que permita exportar os resultados para um arquivo CSV que será baixado pelo computador do usuário.</w:t>
+              <w:t>Para cada busca informada nos RF03, RF06, RF10, RF13 e RF16, deve haver um botão que permita exportar os resultados para um arquivo CSV que será baixado pelo computador do usuário.</w:t>
             </w:r>
           </w:p>
         </w:tc>
@@ -3076,7 +3008,7 @@
         <w:trPr/>
         <w:tc>
           <w:tcPr>
-            <w:tcW w:w="1412" w:type="dxa"/>
+            <w:tcW w:w="1411" w:type="dxa"/>
             <w:tcBorders>
               <w:left w:val="single" w:sz="4" w:space="0" w:color="000000"/>
               <w:bottom w:val="single" w:sz="4" w:space="0" w:color="000000"/>
@@ -3176,7 +3108,7 @@
         </w:tc>
         <w:tc>
           <w:tcPr>
-            <w:tcW w:w="6462" w:type="dxa"/>
+            <w:tcW w:w="6463" w:type="dxa"/>
             <w:tcBorders>
               <w:left w:val="single" w:sz="4" w:space="0" w:color="000000"/>
               <w:bottom w:val="single" w:sz="4" w:space="0" w:color="000000"/>
@@ -3230,7 +3162,7 @@
         <w:trPr/>
         <w:tc>
           <w:tcPr>
-            <w:tcW w:w="1412" w:type="dxa"/>
+            <w:tcW w:w="1411" w:type="dxa"/>
             <w:tcBorders>
               <w:left w:val="single" w:sz="4" w:space="0" w:color="000000"/>
               <w:bottom w:val="single" w:sz="4" w:space="0" w:color="000000"/>
@@ -3330,7 +3262,7 @@
         </w:tc>
         <w:tc>
           <w:tcPr>
-            <w:tcW w:w="6462" w:type="dxa"/>
+            <w:tcW w:w="6463" w:type="dxa"/>
             <w:tcBorders>
               <w:left w:val="single" w:sz="4" w:space="0" w:color="000000"/>
               <w:bottom w:val="single" w:sz="4" w:space="0" w:color="000000"/>
@@ -3384,7 +3316,7 @@
         <w:trPr/>
         <w:tc>
           <w:tcPr>
-            <w:tcW w:w="1412" w:type="dxa"/>
+            <w:tcW w:w="1411" w:type="dxa"/>
             <w:tcBorders>
               <w:left w:val="single" w:sz="4" w:space="0" w:color="000000"/>
               <w:bottom w:val="single" w:sz="4" w:space="0" w:color="000000"/>
@@ -3484,7 +3416,7 @@
         </w:tc>
         <w:tc>
           <w:tcPr>
-            <w:tcW w:w="6462" w:type="dxa"/>
+            <w:tcW w:w="6463" w:type="dxa"/>
             <w:tcBorders>
               <w:left w:val="single" w:sz="4" w:space="0" w:color="000000"/>
               <w:bottom w:val="single" w:sz="4" w:space="0" w:color="000000"/>
@@ -3529,7 +3461,41 @@
                 <w:szCs w:val="24"/>
                 <w:u w:val="none"/>
               </w:rPr>
-              <w:t>O relatório deve ser gerado com data do dia atual, não sendo possível informar uma data.</w:t>
+              <w:t xml:space="preserve">O relatório deve ser gerado com </w:t>
+            </w:r>
+            <w:r>
+              <w:rPr>
+                <w:b w:val="false"/>
+                <w:bCs w:val="false"/>
+                <w:i w:val="false"/>
+                <w:iCs w:val="false"/>
+                <w:strike w:val="false"/>
+                <w:dstrike w:val="false"/>
+                <w:outline w:val="false"/>
+                <w:shadow w:val="false"/>
+                <w:color w:val="000000"/>
+                <w:sz w:val="24"/>
+                <w:szCs w:val="24"/>
+                <w:u w:val="none"/>
+              </w:rPr>
+              <w:t>a</w:t>
+            </w:r>
+            <w:r>
+              <w:rPr>
+                <w:b w:val="false"/>
+                <w:bCs w:val="false"/>
+                <w:i w:val="false"/>
+                <w:iCs w:val="false"/>
+                <w:strike w:val="false"/>
+                <w:dstrike w:val="false"/>
+                <w:outline w:val="false"/>
+                <w:shadow w:val="false"/>
+                <w:color w:val="000000"/>
+                <w:sz w:val="24"/>
+                <w:szCs w:val="24"/>
+                <w:u w:val="none"/>
+              </w:rPr>
+              <w:t xml:space="preserve"> data do dia atual, não sendo possível informar uma data.</w:t>
             </w:r>
           </w:p>
         </w:tc>
@@ -3538,7 +3504,7 @@
         <w:trPr/>
         <w:tc>
           <w:tcPr>
-            <w:tcW w:w="1412" w:type="dxa"/>
+            <w:tcW w:w="1411" w:type="dxa"/>
             <w:tcBorders>
               <w:left w:val="single" w:sz="4" w:space="0" w:color="000000"/>
               <w:bottom w:val="single" w:sz="4" w:space="0" w:color="000000"/>
@@ -3638,7 +3604,7 @@
         </w:tc>
         <w:tc>
           <w:tcPr>
-            <w:tcW w:w="6462" w:type="dxa"/>
+            <w:tcW w:w="6463" w:type="dxa"/>
             <w:tcBorders>
               <w:left w:val="single" w:sz="4" w:space="0" w:color="000000"/>
               <w:bottom w:val="single" w:sz="4" w:space="0" w:color="000000"/>
@@ -3683,7 +3649,75 @@
                 <w:szCs w:val="24"/>
                 <w:u w:val="none"/>
               </w:rPr>
-              <w:t>O tipo de usuário administrativo deve ter acesso a todos as funcionalidades do sistema.</w:t>
+              <w:t xml:space="preserve">O tipo de usuário </w:t>
+            </w:r>
+            <w:r>
+              <w:rPr>
+                <w:b w:val="false"/>
+                <w:bCs w:val="false"/>
+                <w:i w:val="false"/>
+                <w:iCs w:val="false"/>
+                <w:strike w:val="false"/>
+                <w:dstrike w:val="false"/>
+                <w:outline w:val="false"/>
+                <w:shadow w:val="false"/>
+                <w:color w:val="000000"/>
+                <w:sz w:val="24"/>
+                <w:szCs w:val="24"/>
+                <w:u w:val="none"/>
+              </w:rPr>
+              <w:t>gestor</w:t>
+            </w:r>
+            <w:r>
+              <w:rPr>
+                <w:b w:val="false"/>
+                <w:bCs w:val="false"/>
+                <w:i w:val="false"/>
+                <w:iCs w:val="false"/>
+                <w:strike w:val="false"/>
+                <w:dstrike w:val="false"/>
+                <w:outline w:val="false"/>
+                <w:shadow w:val="false"/>
+                <w:color w:val="000000"/>
+                <w:sz w:val="24"/>
+                <w:szCs w:val="24"/>
+                <w:u w:val="none"/>
+              </w:rPr>
+              <w:t xml:space="preserve"> deve ter acesso a tod</w:t>
+            </w:r>
+            <w:r>
+              <w:rPr>
+                <w:b w:val="false"/>
+                <w:bCs w:val="false"/>
+                <w:i w:val="false"/>
+                <w:iCs w:val="false"/>
+                <w:strike w:val="false"/>
+                <w:dstrike w:val="false"/>
+                <w:outline w:val="false"/>
+                <w:shadow w:val="false"/>
+                <w:color w:val="000000"/>
+                <w:sz w:val="24"/>
+                <w:szCs w:val="24"/>
+                <w:u w:val="none"/>
+              </w:rPr>
+              <w:t>a</w:t>
+            </w:r>
+            <w:r>
+              <w:rPr>
+                <w:b w:val="false"/>
+                <w:bCs w:val="false"/>
+                <w:i w:val="false"/>
+                <w:iCs w:val="false"/>
+                <w:strike w:val="false"/>
+                <w:dstrike w:val="false"/>
+                <w:outline w:val="false"/>
+                <w:shadow w:val="false"/>
+                <w:color w:val="000000"/>
+                <w:sz w:val="24"/>
+                <w:szCs w:val="24"/>
+                <w:u w:val="none"/>
+              </w:rPr>
+              <w:t>s as funcionalidades do sistema.</w:t>
             </w:r>
           </w:p>
         </w:tc>
@@ -3692,7 +3726,7 @@
         <w:trPr/>
         <w:tc>
           <w:tcPr>
-            <w:tcW w:w="1412" w:type="dxa"/>
+            <w:tcW w:w="1411" w:type="dxa"/>
             <w:tcBorders>
               <w:left w:val="single" w:sz="4" w:space="0" w:color="000000"/>
               <w:bottom w:val="single" w:sz="4" w:space="0" w:color="000000"/>
@@ -3792,7 +3826,7 @@
         </w:tc>
         <w:tc>
           <w:tcPr>
-            <w:tcW w:w="6462" w:type="dxa"/>
+            <w:tcW w:w="6463" w:type="dxa"/>
             <w:tcBorders>
               <w:left w:val="single" w:sz="4" w:space="0" w:color="000000"/>
               <w:bottom w:val="single" w:sz="4" w:space="0" w:color="000000"/>
@@ -3837,24 +3871,58 @@
                 <w:szCs w:val="24"/>
                 <w:u w:val="none"/>
               </w:rPr>
-              <w:t xml:space="preserve">O tipo de usuário consultor deve ter acesso a cadastro, alteração e busca de apenas suas próprias propostas. Ele também pode </w:t>
-            </w:r>
-            <w:r>
-              <w:rPr>
-                <w:b w:val="false"/>
-                <w:bCs w:val="false"/>
-                <w:i w:val="false"/>
-                <w:iCs w:val="false"/>
-                <w:strike w:val="false"/>
-                <w:dstrike w:val="false"/>
-                <w:outline w:val="false"/>
-                <w:shadow w:val="false"/>
-                <w:color w:val="000000"/>
-                <w:sz w:val="24"/>
-                <w:szCs w:val="24"/>
-                <w:u w:val="none"/>
-              </w:rPr>
-              <w:t>cadastrar, buscar e alterar clientes e exportar suas buscas para CSV.</w:t>
+              <w:t xml:space="preserve">O tipo de usuário </w:t>
+            </w:r>
+            <w:r>
+              <w:rPr>
+                <w:b w:val="false"/>
+                <w:bCs w:val="false"/>
+                <w:i w:val="false"/>
+                <w:iCs w:val="false"/>
+                <w:strike w:val="false"/>
+                <w:dstrike w:val="false"/>
+                <w:outline w:val="false"/>
+                <w:shadow w:val="false"/>
+                <w:color w:val="000000"/>
+                <w:sz w:val="24"/>
+                <w:szCs w:val="24"/>
+                <w:u w:val="none"/>
+              </w:rPr>
+              <w:t>consultor</w:t>
+            </w:r>
+            <w:r>
+              <w:rPr>
+                <w:b w:val="false"/>
+                <w:bCs w:val="false"/>
+                <w:i w:val="false"/>
+                <w:iCs w:val="false"/>
+                <w:strike w:val="false"/>
+                <w:dstrike w:val="false"/>
+                <w:outline w:val="false"/>
+                <w:shadow w:val="false"/>
+                <w:color w:val="000000"/>
+                <w:sz w:val="24"/>
+                <w:szCs w:val="24"/>
+                <w:u w:val="none"/>
+              </w:rPr>
+              <w:t xml:space="preserve"> deve ter acesso a cadastro, alteração e busca de apenas suas próprias propostas; </w:t>
+            </w:r>
+            <w:r>
+              <w:rPr>
+                <w:b w:val="false"/>
+                <w:bCs w:val="false"/>
+                <w:i w:val="false"/>
+                <w:iCs w:val="false"/>
+                <w:strike w:val="false"/>
+                <w:dstrike w:val="false"/>
+                <w:outline w:val="false"/>
+                <w:shadow w:val="false"/>
+                <w:color w:val="000000"/>
+                <w:sz w:val="24"/>
+                <w:szCs w:val="24"/>
+                <w:u w:val="none"/>
+              </w:rPr>
+              <w:t>cadastro, alteração e busca de clientes; exportação para CSV.</w:t>
             </w:r>
           </w:p>
         </w:tc>
@@ -3863,7 +3931,7 @@
         <w:trPr/>
         <w:tc>
           <w:tcPr>
-            <w:tcW w:w="1412" w:type="dxa"/>
+            <w:tcW w:w="1411" w:type="dxa"/>
             <w:tcBorders>
               <w:left w:val="single" w:sz="4" w:space="0" w:color="000000"/>
               <w:bottom w:val="single" w:sz="4" w:space="0" w:color="000000"/>
@@ -3963,7 +4031,7 @@
         </w:tc>
         <w:tc>
           <w:tcPr>
-            <w:tcW w:w="6462" w:type="dxa"/>
+            <w:tcW w:w="6463" w:type="dxa"/>
             <w:tcBorders>
               <w:left w:val="single" w:sz="4" w:space="0" w:color="000000"/>
               <w:bottom w:val="single" w:sz="4" w:space="0" w:color="000000"/>
@@ -4008,7 +4076,195 @@
                 <w:szCs w:val="24"/>
                 <w:u w:val="none"/>
               </w:rPr>
-              <w:t>Os campos de CPF do funcionário e do cliente devem ter uma rotina que verifica o digito validador do CPF, evitando assim a inserção de CPF inválido.</w:t>
+              <w:t>Os campos de CPF do funcionário e do cliente devem ter uma rotina que verifica o d</w:t>
+            </w:r>
+            <w:r>
+              <w:rPr>
+                <w:b w:val="false"/>
+                <w:bCs w:val="false"/>
+                <w:i w:val="false"/>
+                <w:iCs w:val="false"/>
+                <w:strike w:val="false"/>
+                <w:dstrike w:val="false"/>
+                <w:outline w:val="false"/>
+                <w:shadow w:val="false"/>
+                <w:color w:val="000000"/>
+                <w:sz w:val="24"/>
+                <w:szCs w:val="24"/>
+                <w:u w:val="none"/>
+              </w:rPr>
+              <w:t>í</w:t>
+            </w:r>
+            <w:r>
+              <w:rPr>
+                <w:b w:val="false"/>
+                <w:bCs w:val="false"/>
+                <w:i w:val="false"/>
+                <w:iCs w:val="false"/>
+                <w:strike w:val="false"/>
+                <w:dstrike w:val="false"/>
+                <w:outline w:val="false"/>
+                <w:shadow w:val="false"/>
+                <w:color w:val="000000"/>
+                <w:sz w:val="24"/>
+                <w:szCs w:val="24"/>
+                <w:u w:val="none"/>
+              </w:rPr>
+              <w:t>gito validador do CPF, evitando assim a inserção de CPF inválido.</w:t>
+            </w:r>
+          </w:p>
+        </w:tc>
+      </w:tr>
+      <w:tr>
+        <w:trPr/>
+        <w:tc>
+          <w:tcPr>
+            <w:tcW w:w="1411" w:type="dxa"/>
+            <w:tcBorders>
+              <w:left w:val="single" w:sz="4" w:space="0" w:color="000000"/>
+              <w:bottom w:val="single" w:sz="4" w:space="0" w:color="000000"/>
+            </w:tcBorders>
+          </w:tcPr>
+          <w:p>
+            <w:pPr>
+              <w:pStyle w:val="Contedodatabela"/>
+              <w:widowControl w:val="false"/>
+              <w:bidi w:val="0"/>
+              <w:jc w:val="left"/>
+              <w:rPr>
+                <w:rFonts w:ascii="Liberation Serif" w:hAnsi="Liberation Serif"/>
+                <w:b w:val="false"/>
+                <w:bCs w:val="false"/>
+                <w:i w:val="false"/>
+                <w:i w:val="false"/>
+                <w:iCs w:val="false"/>
+                <w:strike w:val="false"/>
+                <w:dstrike w:val="false"/>
+                <w:outline w:val="false"/>
+                <w:shadow w:val="false"/>
+                <w:color w:val="000000"/>
+                <w:sz w:val="24"/>
+                <w:szCs w:val="24"/>
+                <w:u w:val="none"/>
+              </w:rPr>
+            </w:pPr>
+            <w:r>
+              <w:rPr>
+                <w:b w:val="false"/>
+                <w:bCs w:val="false"/>
+                <w:i w:val="false"/>
+                <w:iCs w:val="false"/>
+                <w:strike w:val="false"/>
+                <w:dstrike w:val="false"/>
+                <w:outline w:val="false"/>
+                <w:shadow w:val="false"/>
+                <w:color w:val="000000"/>
+                <w:sz w:val="24"/>
+                <w:szCs w:val="24"/>
+                <w:u w:val="none"/>
+              </w:rPr>
+              <w:t>RF25</w:t>
+            </w:r>
+          </w:p>
+        </w:tc>
+        <w:tc>
+          <w:tcPr>
+            <w:tcW w:w="1764" w:type="dxa"/>
+            <w:tcBorders>
+              <w:left w:val="single" w:sz="4" w:space="0" w:color="000000"/>
+              <w:bottom w:val="single" w:sz="4" w:space="0" w:color="000000"/>
+            </w:tcBorders>
+          </w:tcPr>
+          <w:p>
+            <w:pPr>
+              <w:pStyle w:val="Contedodatabela"/>
+              <w:widowControl w:val="false"/>
+              <w:bidi w:val="0"/>
+              <w:jc w:val="left"/>
+              <w:rPr>
+                <w:rFonts w:ascii="Liberation Serif" w:hAnsi="Liberation Serif"/>
+                <w:b w:val="false"/>
+                <w:bCs w:val="false"/>
+                <w:i w:val="false"/>
+                <w:i w:val="false"/>
+                <w:iCs w:val="false"/>
+                <w:strike w:val="false"/>
+                <w:dstrike w:val="false"/>
+                <w:outline w:val="false"/>
+                <w:shadow w:val="false"/>
+                <w:color w:val="000000"/>
+                <w:sz w:val="24"/>
+                <w:szCs w:val="24"/>
+                <w:u w:val="none"/>
+              </w:rPr>
+            </w:pPr>
+            <w:r>
+              <w:rPr>
+                <w:b w:val="false"/>
+                <w:bCs w:val="false"/>
+                <w:i w:val="false"/>
+                <w:iCs w:val="false"/>
+                <w:strike w:val="false"/>
+                <w:dstrike w:val="false"/>
+                <w:outline w:val="false"/>
+                <w:shadow w:val="false"/>
+                <w:color w:val="000000"/>
+                <w:sz w:val="24"/>
+                <w:szCs w:val="24"/>
+                <w:u w:val="none"/>
+              </w:rPr>
+              <w:t>Status da proposta</w:t>
+            </w:r>
+          </w:p>
+        </w:tc>
+        <w:tc>
+          <w:tcPr>
+            <w:tcW w:w="6463" w:type="dxa"/>
+            <w:tcBorders>
+              <w:left w:val="single" w:sz="4" w:space="0" w:color="000000"/>
+              <w:bottom w:val="single" w:sz="4" w:space="0" w:color="000000"/>
+              <w:right w:val="single" w:sz="4" w:space="0" w:color="000000"/>
+            </w:tcBorders>
+          </w:tcPr>
+          <w:p>
+            <w:pPr>
+              <w:pStyle w:val="Contedodatabela"/>
+              <w:widowControl w:val="false"/>
+              <w:bidi w:val="0"/>
+              <w:jc w:val="left"/>
+              <w:rPr>
+                <w:rFonts w:ascii="Liberation Serif" w:hAnsi="Liberation Serif"/>
+                <w:b w:val="false"/>
+                <w:bCs w:val="false"/>
+                <w:i w:val="false"/>
+                <w:i w:val="false"/>
+                <w:iCs w:val="false"/>
+                <w:strike w:val="false"/>
+                <w:dstrike w:val="false"/>
+                <w:outline w:val="false"/>
+                <w:shadow w:val="false"/>
+                <w:color w:val="000000"/>
+                <w:sz w:val="24"/>
+                <w:szCs w:val="24"/>
+                <w:u w:val="none"/>
+              </w:rPr>
+            </w:pPr>
+            <w:r>
+              <w:rPr>
+                <w:b w:val="false"/>
+                <w:bCs w:val="false"/>
+                <w:i w:val="false"/>
+                <w:iCs w:val="false"/>
+                <w:strike w:val="false"/>
+                <w:dstrike w:val="false"/>
+                <w:outline w:val="false"/>
+                <w:shadow w:val="false"/>
+                <w:color w:val="000000"/>
+                <w:sz w:val="24"/>
+                <w:szCs w:val="24"/>
+                <w:u w:val="none"/>
+              </w:rPr>
+              <w:t>As propostas podem ter status solicitada, contratada e cancelada.  O status inicial da proposta é solicitada. Uma proposta com data de pagamento deve estar contratada. O usuário pode cancelar qualquer proposta, sendo que propostas canceladas não possuem data de pagamento.</w:t>
             </w:r>
           </w:p>
         </w:tc>
@@ -4079,15 +4335,15 @@
         </w:tblCellMar>
       </w:tblPr>
       <w:tblGrid>
-        <w:gridCol w:w="1412"/>
+        <w:gridCol w:w="1411"/>
         <w:gridCol w:w="1764"/>
-        <w:gridCol w:w="6462"/>
+        <w:gridCol w:w="6463"/>
       </w:tblGrid>
       <w:tr>
         <w:trPr/>
         <w:tc>
           <w:tcPr>
-            <w:tcW w:w="1412" w:type="dxa"/>
+            <w:tcW w:w="1411" w:type="dxa"/>
             <w:tcBorders>
               <w:top w:val="single" w:sz="4" w:space="0" w:color="000000"/>
               <w:left w:val="single" w:sz="4" w:space="0" w:color="000000"/>
@@ -4191,7 +4447,7 @@
         </w:tc>
         <w:tc>
           <w:tcPr>
-            <w:tcW w:w="6462" w:type="dxa"/>
+            <w:tcW w:w="6463" w:type="dxa"/>
             <w:tcBorders>
               <w:top w:val="single" w:sz="4" w:space="0" w:color="000000"/>
               <w:left w:val="single" w:sz="4" w:space="0" w:color="000000"/>
@@ -4247,7 +4503,7 @@
         <w:trPr/>
         <w:tc>
           <w:tcPr>
-            <w:tcW w:w="1412" w:type="dxa"/>
+            <w:tcW w:w="1411" w:type="dxa"/>
             <w:tcBorders>
               <w:left w:val="single" w:sz="4" w:space="0" w:color="000000"/>
               <w:bottom w:val="single" w:sz="4" w:space="0" w:color="000000"/>
@@ -4347,7 +4603,7 @@
         </w:tc>
         <w:tc>
           <w:tcPr>
-            <w:tcW w:w="6462" w:type="dxa"/>
+            <w:tcW w:w="6463" w:type="dxa"/>
             <w:tcBorders>
               <w:left w:val="single" w:sz="4" w:space="0" w:color="000000"/>
               <w:bottom w:val="single" w:sz="4" w:space="0" w:color="000000"/>
@@ -4401,7 +4657,7 @@
         <w:trPr/>
         <w:tc>
           <w:tcPr>
-            <w:tcW w:w="1412" w:type="dxa"/>
+            <w:tcW w:w="1411" w:type="dxa"/>
             <w:tcBorders>
               <w:left w:val="single" w:sz="4" w:space="0" w:color="000000"/>
               <w:bottom w:val="single" w:sz="4" w:space="0" w:color="000000"/>
@@ -4501,7 +4757,7 @@
         </w:tc>
         <w:tc>
           <w:tcPr>
-            <w:tcW w:w="6462" w:type="dxa"/>
+            <w:tcW w:w="6463" w:type="dxa"/>
             <w:tcBorders>
               <w:left w:val="single" w:sz="4" w:space="0" w:color="000000"/>
               <w:bottom w:val="single" w:sz="4" w:space="0" w:color="000000"/>
@@ -4546,7 +4802,58 @@
                 <w:szCs w:val="24"/>
                 <w:u w:val="none"/>
               </w:rPr>
-              <w:t>O sistema deve estar disponível 24 horas por dia.</w:t>
+              <w:t xml:space="preserve">O sistema deve </w:t>
+            </w:r>
+            <w:r>
+              <w:rPr>
+                <w:b w:val="false"/>
+                <w:bCs w:val="false"/>
+                <w:i w:val="false"/>
+                <w:iCs w:val="false"/>
+                <w:strike w:val="false"/>
+                <w:dstrike w:val="false"/>
+                <w:outline w:val="false"/>
+                <w:shadow w:val="false"/>
+                <w:color w:val="000000"/>
+                <w:sz w:val="24"/>
+                <w:szCs w:val="24"/>
+                <w:u w:val="none"/>
+              </w:rPr>
+              <w:t>funcionar estável</w:t>
+            </w:r>
+            <w:r>
+              <w:rPr>
+                <w:b w:val="false"/>
+                <w:bCs w:val="false"/>
+                <w:i w:val="false"/>
+                <w:iCs w:val="false"/>
+                <w:strike w:val="false"/>
+                <w:dstrike w:val="false"/>
+                <w:outline w:val="false"/>
+                <w:shadow w:val="false"/>
+                <w:color w:val="000000"/>
+                <w:sz w:val="24"/>
+                <w:szCs w:val="24"/>
+                <w:u w:val="none"/>
+              </w:rPr>
+              <w:t xml:space="preserve"> </w:t>
+            </w:r>
+            <w:r>
+              <w:rPr>
+                <w:b w:val="false"/>
+                <w:bCs w:val="false"/>
+                <w:i w:val="false"/>
+                <w:iCs w:val="false"/>
+                <w:strike w:val="false"/>
+                <w:dstrike w:val="false"/>
+                <w:outline w:val="false"/>
+                <w:shadow w:val="false"/>
+                <w:color w:val="000000"/>
+                <w:sz w:val="24"/>
+                <w:szCs w:val="24"/>
+                <w:u w:val="none"/>
+              </w:rPr>
+              <w:t>das 8:00 às 21:00.</w:t>
             </w:r>
           </w:p>
         </w:tc>

</xml_diff>

<commit_message>
Revisão de requisitos e diagramas
</commit_message>
<xml_diff>
--- a/documents/requisitos de software.docx
+++ b/documents/requisitos de software.docx
@@ -34,15 +34,15 @@
         </w:tblCellMar>
       </w:tblPr>
       <w:tblGrid>
-        <w:gridCol w:w="1411"/>
-        <w:gridCol w:w="1764"/>
-        <w:gridCol w:w="6463"/>
+        <w:gridCol w:w="1409"/>
+        <w:gridCol w:w="1761"/>
+        <w:gridCol w:w="6468"/>
       </w:tblGrid>
       <w:tr>
         <w:trPr/>
         <w:tc>
           <w:tcPr>
-            <w:tcW w:w="1411" w:type="dxa"/>
+            <w:tcW w:w="1409" w:type="dxa"/>
             <w:tcBorders>
               <w:top w:val="single" w:sz="4" w:space="0" w:color="000000"/>
               <w:left w:val="single" w:sz="4" w:space="0" w:color="000000"/>
@@ -94,7 +94,7 @@
         </w:tc>
         <w:tc>
           <w:tcPr>
-            <w:tcW w:w="1764" w:type="dxa"/>
+            <w:tcW w:w="1761" w:type="dxa"/>
             <w:tcBorders>
               <w:top w:val="single" w:sz="4" w:space="0" w:color="000000"/>
               <w:left w:val="single" w:sz="4" w:space="0" w:color="000000"/>
@@ -146,7 +146,7 @@
         </w:tc>
         <w:tc>
           <w:tcPr>
-            <w:tcW w:w="6463" w:type="dxa"/>
+            <w:tcW w:w="6468" w:type="dxa"/>
             <w:tcBorders>
               <w:top w:val="single" w:sz="4" w:space="0" w:color="000000"/>
               <w:left w:val="single" w:sz="4" w:space="0" w:color="000000"/>
@@ -202,7 +202,7 @@
         <w:trPr/>
         <w:tc>
           <w:tcPr>
-            <w:tcW w:w="1411" w:type="dxa"/>
+            <w:tcW w:w="1409" w:type="dxa"/>
             <w:tcBorders>
               <w:left w:val="single" w:sz="4" w:space="0" w:color="000000"/>
               <w:bottom w:val="single" w:sz="4" w:space="0" w:color="000000"/>
@@ -252,7 +252,7 @@
         </w:tc>
         <w:tc>
           <w:tcPr>
-            <w:tcW w:w="1764" w:type="dxa"/>
+            <w:tcW w:w="1761" w:type="dxa"/>
             <w:tcBorders>
               <w:left w:val="single" w:sz="4" w:space="0" w:color="000000"/>
               <w:bottom w:val="single" w:sz="4" w:space="0" w:color="000000"/>
@@ -302,7 +302,7 @@
         </w:tc>
         <w:tc>
           <w:tcPr>
-            <w:tcW w:w="6463" w:type="dxa"/>
+            <w:tcW w:w="6468" w:type="dxa"/>
             <w:tcBorders>
               <w:left w:val="single" w:sz="4" w:space="0" w:color="000000"/>
               <w:bottom w:val="single" w:sz="4" w:space="0" w:color="000000"/>
@@ -347,41 +347,7 @@
                 <w:szCs w:val="24"/>
                 <w:u w:val="none"/>
               </w:rPr>
-              <w:t xml:space="preserve">O sistema deve ter uma tela para cadastro de funcionários. Os dados obrigatórios são CPF, nome </w:t>
-            </w:r>
-            <w:r>
-              <w:rPr>
-                <w:b w:val="false"/>
-                <w:bCs w:val="false"/>
-                <w:i w:val="false"/>
-                <w:iCs w:val="false"/>
-                <w:strike w:val="false"/>
-                <w:dstrike w:val="false"/>
-                <w:outline w:val="false"/>
-                <w:shadow w:val="false"/>
-                <w:color w:val="000000"/>
-                <w:sz w:val="24"/>
-                <w:szCs w:val="24"/>
-                <w:u w:val="none"/>
-              </w:rPr>
-              <w:t>e tipo de funcionário</w:t>
-            </w:r>
-            <w:r>
-              <w:rPr>
-                <w:b w:val="false"/>
-                <w:bCs w:val="false"/>
-                <w:i w:val="false"/>
-                <w:iCs w:val="false"/>
-                <w:strike w:val="false"/>
-                <w:dstrike w:val="false"/>
-                <w:outline w:val="false"/>
-                <w:shadow w:val="false"/>
-                <w:color w:val="000000"/>
-                <w:sz w:val="24"/>
-                <w:szCs w:val="24"/>
-                <w:u w:val="none"/>
-              </w:rPr>
-              <w:t>. A equipe do funcionário é opcional.</w:t>
+              <w:t>O sistema deve permitir o cadastro de funcionários. O usuário deve informar obrigatoriamente CPF, nome, tipo de funcionário e senha, podendo opcionalmente informar uma equipe.</w:t>
             </w:r>
           </w:p>
         </w:tc>
@@ -390,7 +356,7 @@
         <w:trPr/>
         <w:tc>
           <w:tcPr>
-            <w:tcW w:w="1411" w:type="dxa"/>
+            <w:tcW w:w="1409" w:type="dxa"/>
             <w:tcBorders>
               <w:left w:val="single" w:sz="4" w:space="0" w:color="000000"/>
               <w:bottom w:val="single" w:sz="4" w:space="0" w:color="000000"/>
@@ -440,7 +406,7 @@
         </w:tc>
         <w:tc>
           <w:tcPr>
-            <w:tcW w:w="1764" w:type="dxa"/>
+            <w:tcW w:w="1761" w:type="dxa"/>
             <w:tcBorders>
               <w:left w:val="single" w:sz="4" w:space="0" w:color="000000"/>
               <w:bottom w:val="single" w:sz="4" w:space="0" w:color="000000"/>
@@ -490,7 +456,7 @@
         </w:tc>
         <w:tc>
           <w:tcPr>
-            <w:tcW w:w="6463" w:type="dxa"/>
+            <w:tcW w:w="6468" w:type="dxa"/>
             <w:tcBorders>
               <w:left w:val="single" w:sz="4" w:space="0" w:color="000000"/>
               <w:bottom w:val="single" w:sz="4" w:space="0" w:color="000000"/>
@@ -535,7 +501,7 @@
                 <w:szCs w:val="24"/>
                 <w:u w:val="none"/>
               </w:rPr>
-              <w:t>O sistema deve permitir alterar os dados dos funcionários, exceto o CPF.</w:t>
+              <w:t>O sistema deve permitir alterar nome, tipo, senha e equipe do funcionário.</w:t>
             </w:r>
           </w:p>
         </w:tc>
@@ -544,7 +510,7 @@
         <w:trPr/>
         <w:tc>
           <w:tcPr>
-            <w:tcW w:w="1411" w:type="dxa"/>
+            <w:tcW w:w="1409" w:type="dxa"/>
             <w:tcBorders>
               <w:left w:val="single" w:sz="4" w:space="0" w:color="000000"/>
               <w:bottom w:val="single" w:sz="4" w:space="0" w:color="000000"/>
@@ -594,7 +560,7 @@
         </w:tc>
         <w:tc>
           <w:tcPr>
-            <w:tcW w:w="1764" w:type="dxa"/>
+            <w:tcW w:w="1761" w:type="dxa"/>
             <w:tcBorders>
               <w:left w:val="single" w:sz="4" w:space="0" w:color="000000"/>
               <w:bottom w:val="single" w:sz="4" w:space="0" w:color="000000"/>
@@ -644,7 +610,7 @@
         </w:tc>
         <w:tc>
           <w:tcPr>
-            <w:tcW w:w="6463" w:type="dxa"/>
+            <w:tcW w:w="6468" w:type="dxa"/>
             <w:tcBorders>
               <w:left w:val="single" w:sz="4" w:space="0" w:color="000000"/>
               <w:bottom w:val="single" w:sz="4" w:space="0" w:color="000000"/>
@@ -689,7 +655,7 @@
                 <w:szCs w:val="24"/>
                 <w:u w:val="none"/>
               </w:rPr>
-              <w:t>O sistema deve ter uma tela para buscar todos os funcionários de acordo com os critérios: nome ou CPF. A busca deve retornar todos os dados e apresentá-los em uma tabela.</w:t>
+              <w:t>O sistema deve permitir buscar os funcionários de acordo com os critérios: nome ou CPF. Caso nenhum critério seja informado, a busca deve retornar todos os funcionários. A busca deve retornar CPF, nome, tipo e equipe apresentados em forma de tabela.</w:t>
             </w:r>
           </w:p>
         </w:tc>
@@ -698,7 +664,7 @@
         <w:trPr/>
         <w:tc>
           <w:tcPr>
-            <w:tcW w:w="1411" w:type="dxa"/>
+            <w:tcW w:w="1409" w:type="dxa"/>
             <w:tcBorders>
               <w:left w:val="single" w:sz="4" w:space="0" w:color="000000"/>
               <w:bottom w:val="single" w:sz="4" w:space="0" w:color="000000"/>
@@ -748,7 +714,7 @@
         </w:tc>
         <w:tc>
           <w:tcPr>
-            <w:tcW w:w="1764" w:type="dxa"/>
+            <w:tcW w:w="1761" w:type="dxa"/>
             <w:tcBorders>
               <w:left w:val="single" w:sz="4" w:space="0" w:color="000000"/>
               <w:bottom w:val="single" w:sz="4" w:space="0" w:color="000000"/>
@@ -798,7 +764,7 @@
         </w:tc>
         <w:tc>
           <w:tcPr>
-            <w:tcW w:w="6463" w:type="dxa"/>
+            <w:tcW w:w="6468" w:type="dxa"/>
             <w:tcBorders>
               <w:left w:val="single" w:sz="4" w:space="0" w:color="000000"/>
               <w:bottom w:val="single" w:sz="4" w:space="0" w:color="000000"/>
@@ -843,7 +809,7 @@
                 <w:szCs w:val="24"/>
                 <w:u w:val="none"/>
               </w:rPr>
-              <w:t>O sistema deve ter uma tela para cadastro de equipe. É obrigatório informar o nome da equipe.</w:t>
+              <w:t>O sistema deve permitir o cadastro de equipe. O usuário deve informar obrigatoriamente o nome da equipe.</w:t>
             </w:r>
           </w:p>
         </w:tc>
@@ -852,7 +818,7 @@
         <w:trPr/>
         <w:tc>
           <w:tcPr>
-            <w:tcW w:w="1411" w:type="dxa"/>
+            <w:tcW w:w="1409" w:type="dxa"/>
             <w:tcBorders>
               <w:left w:val="single" w:sz="4" w:space="0" w:color="000000"/>
               <w:bottom w:val="single" w:sz="4" w:space="0" w:color="000000"/>
@@ -902,7 +868,7 @@
         </w:tc>
         <w:tc>
           <w:tcPr>
-            <w:tcW w:w="1764" w:type="dxa"/>
+            <w:tcW w:w="1761" w:type="dxa"/>
             <w:tcBorders>
               <w:left w:val="single" w:sz="4" w:space="0" w:color="000000"/>
               <w:bottom w:val="single" w:sz="4" w:space="0" w:color="000000"/>
@@ -952,7 +918,7 @@
         </w:tc>
         <w:tc>
           <w:tcPr>
-            <w:tcW w:w="6463" w:type="dxa"/>
+            <w:tcW w:w="6468" w:type="dxa"/>
             <w:tcBorders>
               <w:left w:val="single" w:sz="4" w:space="0" w:color="000000"/>
               <w:bottom w:val="single" w:sz="4" w:space="0" w:color="000000"/>
@@ -997,7 +963,7 @@
                 <w:szCs w:val="24"/>
                 <w:u w:val="none"/>
               </w:rPr>
-              <w:t>O sistema deve permitir alterar os dados da equipe.</w:t>
+              <w:t>O sistema deve permitir alterar o nome da equipe.</w:t>
             </w:r>
           </w:p>
         </w:tc>
@@ -1006,7 +972,7 @@
         <w:trPr/>
         <w:tc>
           <w:tcPr>
-            <w:tcW w:w="1411" w:type="dxa"/>
+            <w:tcW w:w="1409" w:type="dxa"/>
             <w:tcBorders>
               <w:left w:val="single" w:sz="4" w:space="0" w:color="000000"/>
               <w:bottom w:val="single" w:sz="4" w:space="0" w:color="000000"/>
@@ -1056,7 +1022,7 @@
         </w:tc>
         <w:tc>
           <w:tcPr>
-            <w:tcW w:w="1764" w:type="dxa"/>
+            <w:tcW w:w="1761" w:type="dxa"/>
             <w:tcBorders>
               <w:left w:val="single" w:sz="4" w:space="0" w:color="000000"/>
               <w:bottom w:val="single" w:sz="4" w:space="0" w:color="000000"/>
@@ -1106,7 +1072,7 @@
         </w:tc>
         <w:tc>
           <w:tcPr>
-            <w:tcW w:w="6463" w:type="dxa"/>
+            <w:tcW w:w="6468" w:type="dxa"/>
             <w:tcBorders>
               <w:left w:val="single" w:sz="4" w:space="0" w:color="000000"/>
               <w:bottom w:val="single" w:sz="4" w:space="0" w:color="000000"/>
@@ -1151,7 +1117,7 @@
                 <w:szCs w:val="24"/>
                 <w:u w:val="none"/>
               </w:rPr>
-              <w:t>O sistema deve ter uma tela para buscar todas as equipes cadastradas. O resultado deve ser apresentado em uma tabela.</w:t>
+              <w:t>O sistema deve permitir buscar equipes usando como critério o nome da equipe. Caso não seja informado o critério, a busca deve retornar todas as equipes. A busca deve retornar id e nome apresentados em forma de tabela.</w:t>
             </w:r>
           </w:p>
         </w:tc>
@@ -1160,7 +1126,7 @@
         <w:trPr/>
         <w:tc>
           <w:tcPr>
-            <w:tcW w:w="1411" w:type="dxa"/>
+            <w:tcW w:w="1409" w:type="dxa"/>
             <w:tcBorders>
               <w:left w:val="single" w:sz="4" w:space="0" w:color="000000"/>
               <w:bottom w:val="single" w:sz="4" w:space="0" w:color="000000"/>
@@ -1210,7 +1176,7 @@
         </w:tc>
         <w:tc>
           <w:tcPr>
-            <w:tcW w:w="1764" w:type="dxa"/>
+            <w:tcW w:w="1761" w:type="dxa"/>
             <w:tcBorders>
               <w:left w:val="single" w:sz="4" w:space="0" w:color="000000"/>
               <w:bottom w:val="single" w:sz="4" w:space="0" w:color="000000"/>
@@ -1260,7 +1226,7 @@
         </w:tc>
         <w:tc>
           <w:tcPr>
-            <w:tcW w:w="6463" w:type="dxa"/>
+            <w:tcW w:w="6468" w:type="dxa"/>
             <w:tcBorders>
               <w:left w:val="single" w:sz="4" w:space="0" w:color="000000"/>
               <w:bottom w:val="single" w:sz="4" w:space="0" w:color="000000"/>
@@ -1314,7 +1280,7 @@
         <w:trPr/>
         <w:tc>
           <w:tcPr>
-            <w:tcW w:w="1411" w:type="dxa"/>
+            <w:tcW w:w="1409" w:type="dxa"/>
             <w:tcBorders>
               <w:left w:val="single" w:sz="4" w:space="0" w:color="000000"/>
               <w:bottom w:val="single" w:sz="4" w:space="0" w:color="000000"/>
@@ -1364,7 +1330,7 @@
         </w:tc>
         <w:tc>
           <w:tcPr>
-            <w:tcW w:w="1764" w:type="dxa"/>
+            <w:tcW w:w="1761" w:type="dxa"/>
             <w:tcBorders>
               <w:left w:val="single" w:sz="4" w:space="0" w:color="000000"/>
               <w:bottom w:val="single" w:sz="4" w:space="0" w:color="000000"/>
@@ -1414,7 +1380,7 @@
         </w:tc>
         <w:tc>
           <w:tcPr>
-            <w:tcW w:w="6463" w:type="dxa"/>
+            <w:tcW w:w="6468" w:type="dxa"/>
             <w:tcBorders>
               <w:left w:val="single" w:sz="4" w:space="0" w:color="000000"/>
               <w:bottom w:val="single" w:sz="4" w:space="0" w:color="000000"/>
@@ -1459,7 +1425,7 @@
                 <w:szCs w:val="24"/>
                 <w:u w:val="none"/>
               </w:rPr>
-              <w:t>O sistema deve ter uma tela para cadastrar bancos. Os dados obrigatórios são código do banco e nome curto.</w:t>
+              <w:t>O sistema deve permitir o cadastro de bancos. O usuário deve informar obrigatoriamente o código do banco e um nome curto. O nome curto não precisa ser o nome completo do banco.</w:t>
             </w:r>
           </w:p>
         </w:tc>
@@ -1468,7 +1434,7 @@
         <w:trPr/>
         <w:tc>
           <w:tcPr>
-            <w:tcW w:w="1411" w:type="dxa"/>
+            <w:tcW w:w="1409" w:type="dxa"/>
             <w:tcBorders>
               <w:left w:val="single" w:sz="4" w:space="0" w:color="000000"/>
               <w:bottom w:val="single" w:sz="4" w:space="0" w:color="000000"/>
@@ -1518,7 +1484,7 @@
         </w:tc>
         <w:tc>
           <w:tcPr>
-            <w:tcW w:w="1764" w:type="dxa"/>
+            <w:tcW w:w="1761" w:type="dxa"/>
             <w:tcBorders>
               <w:left w:val="single" w:sz="4" w:space="0" w:color="000000"/>
               <w:bottom w:val="single" w:sz="4" w:space="0" w:color="000000"/>
@@ -1568,7 +1534,7 @@
         </w:tc>
         <w:tc>
           <w:tcPr>
-            <w:tcW w:w="6463" w:type="dxa"/>
+            <w:tcW w:w="6468" w:type="dxa"/>
             <w:tcBorders>
               <w:left w:val="single" w:sz="4" w:space="0" w:color="000000"/>
               <w:bottom w:val="single" w:sz="4" w:space="0" w:color="000000"/>
@@ -1613,7 +1579,7 @@
                 <w:szCs w:val="24"/>
                 <w:u w:val="none"/>
               </w:rPr>
-              <w:t>O sistema deve permitir alterar os dados do banco.</w:t>
+              <w:t>O sistema deve permitir alterar o nome do banco.</w:t>
             </w:r>
           </w:p>
         </w:tc>
@@ -1622,7 +1588,7 @@
         <w:trPr/>
         <w:tc>
           <w:tcPr>
-            <w:tcW w:w="1411" w:type="dxa"/>
+            <w:tcW w:w="1409" w:type="dxa"/>
             <w:tcBorders>
               <w:left w:val="single" w:sz="4" w:space="0" w:color="000000"/>
               <w:bottom w:val="single" w:sz="4" w:space="0" w:color="000000"/>
@@ -1672,7 +1638,7 @@
         </w:tc>
         <w:tc>
           <w:tcPr>
-            <w:tcW w:w="1764" w:type="dxa"/>
+            <w:tcW w:w="1761" w:type="dxa"/>
             <w:tcBorders>
               <w:left w:val="single" w:sz="4" w:space="0" w:color="000000"/>
               <w:bottom w:val="single" w:sz="4" w:space="0" w:color="000000"/>
@@ -1722,7 +1688,7 @@
         </w:tc>
         <w:tc>
           <w:tcPr>
-            <w:tcW w:w="6463" w:type="dxa"/>
+            <w:tcW w:w="6468" w:type="dxa"/>
             <w:tcBorders>
               <w:left w:val="single" w:sz="4" w:space="0" w:color="000000"/>
               <w:bottom w:val="single" w:sz="4" w:space="0" w:color="000000"/>
@@ -1767,7 +1733,7 @@
                 <w:szCs w:val="24"/>
                 <w:u w:val="none"/>
               </w:rPr>
-              <w:t>O sistema deve ter uma tela para buscar todos os bancos. Os resultados devem ser apresentados em uma tabela.</w:t>
+              <w:t>O sistema deve permitir buscar os bancos usando como critério: código ou nome. Caso nenhum critério seja informado, a busca deve retornar todos os bancos. A busca deve retornar código do banco e nome curto apresentados em forma de tabela.</w:t>
             </w:r>
           </w:p>
         </w:tc>
@@ -1776,7 +1742,7 @@
         <w:trPr/>
         <w:tc>
           <w:tcPr>
-            <w:tcW w:w="1411" w:type="dxa"/>
+            <w:tcW w:w="1409" w:type="dxa"/>
             <w:tcBorders>
               <w:left w:val="single" w:sz="4" w:space="0" w:color="000000"/>
               <w:bottom w:val="single" w:sz="4" w:space="0" w:color="000000"/>
@@ -1826,7 +1792,7 @@
         </w:tc>
         <w:tc>
           <w:tcPr>
-            <w:tcW w:w="1764" w:type="dxa"/>
+            <w:tcW w:w="1761" w:type="dxa"/>
             <w:tcBorders>
               <w:left w:val="single" w:sz="4" w:space="0" w:color="000000"/>
               <w:bottom w:val="single" w:sz="4" w:space="0" w:color="000000"/>
@@ -1876,7 +1842,7 @@
         </w:tc>
         <w:tc>
           <w:tcPr>
-            <w:tcW w:w="6463" w:type="dxa"/>
+            <w:tcW w:w="6468" w:type="dxa"/>
             <w:tcBorders>
               <w:left w:val="single" w:sz="4" w:space="0" w:color="000000"/>
               <w:bottom w:val="single" w:sz="4" w:space="0" w:color="000000"/>
@@ -1921,7 +1887,7 @@
                 <w:szCs w:val="24"/>
                 <w:u w:val="none"/>
               </w:rPr>
-              <w:t>O sistema deve ter uma tela para cadastro de propostas. Os dados são: código da proposta, valor, data de geração, data de finalização, funcionário que gerou, banco em que foi gerado, dados do cliente.</w:t>
+              <w:t>O sistema deve permitir o cadastro de propostas. O usuário deve informar obrigatoriamente código da proposta, valor, data de geração, funcionário responsável, banco em que foi gerado e cliente a quem se destina a proposta, podendo informar opcionalmente, a data de pagamento.</w:t>
             </w:r>
           </w:p>
         </w:tc>
@@ -1930,7 +1896,7 @@
         <w:trPr/>
         <w:tc>
           <w:tcPr>
-            <w:tcW w:w="1411" w:type="dxa"/>
+            <w:tcW w:w="1409" w:type="dxa"/>
             <w:tcBorders>
               <w:left w:val="single" w:sz="4" w:space="0" w:color="000000"/>
               <w:bottom w:val="single" w:sz="4" w:space="0" w:color="000000"/>
@@ -1980,7 +1946,7 @@
         </w:tc>
         <w:tc>
           <w:tcPr>
-            <w:tcW w:w="1764" w:type="dxa"/>
+            <w:tcW w:w="1761" w:type="dxa"/>
             <w:tcBorders>
               <w:left w:val="single" w:sz="4" w:space="0" w:color="000000"/>
               <w:bottom w:val="single" w:sz="4" w:space="0" w:color="000000"/>
@@ -2030,7 +1996,7 @@
         </w:tc>
         <w:tc>
           <w:tcPr>
-            <w:tcW w:w="6463" w:type="dxa"/>
+            <w:tcW w:w="6468" w:type="dxa"/>
             <w:tcBorders>
               <w:left w:val="single" w:sz="4" w:space="0" w:color="000000"/>
               <w:bottom w:val="single" w:sz="4" w:space="0" w:color="000000"/>
@@ -2075,7 +2041,7 @@
                 <w:szCs w:val="24"/>
                 <w:u w:val="none"/>
               </w:rPr>
-              <w:t>O sistema deve permitir alterar os dados das propostas.</w:t>
+              <w:t>O sistema deve permitir alterar valor, funcionário responsável, banco, cliente e data de pagamento das propostas.</w:t>
             </w:r>
           </w:p>
         </w:tc>
@@ -2084,7 +2050,7 @@
         <w:trPr/>
         <w:tc>
           <w:tcPr>
-            <w:tcW w:w="1411" w:type="dxa"/>
+            <w:tcW w:w="1409" w:type="dxa"/>
             <w:tcBorders>
               <w:left w:val="single" w:sz="4" w:space="0" w:color="000000"/>
               <w:bottom w:val="single" w:sz="4" w:space="0" w:color="000000"/>
@@ -2134,7 +2100,7 @@
         </w:tc>
         <w:tc>
           <w:tcPr>
-            <w:tcW w:w="1764" w:type="dxa"/>
+            <w:tcW w:w="1761" w:type="dxa"/>
             <w:tcBorders>
               <w:left w:val="single" w:sz="4" w:space="0" w:color="000000"/>
               <w:bottom w:val="single" w:sz="4" w:space="0" w:color="000000"/>
@@ -2184,7 +2150,7 @@
         </w:tc>
         <w:tc>
           <w:tcPr>
-            <w:tcW w:w="6463" w:type="dxa"/>
+            <w:tcW w:w="6468" w:type="dxa"/>
             <w:tcBorders>
               <w:left w:val="single" w:sz="4" w:space="0" w:color="000000"/>
               <w:bottom w:val="single" w:sz="4" w:space="0" w:color="000000"/>
@@ -2229,7 +2195,47 @@
                 <w:szCs w:val="24"/>
                 <w:u w:val="none"/>
               </w:rPr>
-              <w:t>O sistema deve ter uma tela para buscar todas as propostas de acordo com os critérios: intervalo de datas de geração e datas de pagamento, funcionário, banco ou código da proposta. A busca deve retornar todos os dados das propostas e apresentá-los em uma tabela.</w:t>
+              <w:t>O sistema deve permitir buscar as propostas usando como critério opcionais: código da proposta, nome do funcionário responsável e código do banco. A busca deve ter como critério obrigatório um intervalo de duas datas que deve ser referente à data de geração ou data de pagamento. Caso o código da proposta seja informado, as datas devem ser ignoradas na busca. A busca deve retornar código da proposta, valor, data de geração, data de pagamento, status, nome do funcionário, nome do banco, CPF do cliente e nome do cliente apresentados em uma tabela.</w:t>
+            </w:r>
+          </w:p>
+          <w:p>
+            <w:pPr>
+              <w:pStyle w:val="Contedodatabela"/>
+              <w:widowControl w:val="false"/>
+              <w:bidi w:val="0"/>
+              <w:jc w:val="left"/>
+              <w:rPr>
+                <w:rFonts w:ascii="Liberation Serif" w:hAnsi="Liberation Serif"/>
+                <w:b w:val="false"/>
+                <w:bCs w:val="false"/>
+                <w:i w:val="false"/>
+                <w:i w:val="false"/>
+                <w:iCs w:val="false"/>
+                <w:strike w:val="false"/>
+                <w:dstrike w:val="false"/>
+                <w:outline w:val="false"/>
+                <w:shadow w:val="false"/>
+                <w:color w:val="000000"/>
+                <w:sz w:val="24"/>
+                <w:szCs w:val="24"/>
+                <w:u w:val="none"/>
+              </w:rPr>
+            </w:pPr>
+            <w:r>
+              <w:rPr>
+                <w:b w:val="false"/>
+                <w:bCs w:val="false"/>
+                <w:i w:val="false"/>
+                <w:iCs w:val="false"/>
+                <w:strike w:val="false"/>
+                <w:dstrike w:val="false"/>
+                <w:outline w:val="false"/>
+                <w:shadow w:val="false"/>
+                <w:color w:val="000000"/>
+                <w:sz w:val="24"/>
+                <w:szCs w:val="24"/>
+                <w:u w:val="none"/>
+              </w:rPr>
             </w:r>
           </w:p>
         </w:tc>
@@ -2238,7 +2244,7 @@
         <w:trPr/>
         <w:tc>
           <w:tcPr>
-            <w:tcW w:w="1411" w:type="dxa"/>
+            <w:tcW w:w="1409" w:type="dxa"/>
             <w:tcBorders>
               <w:left w:val="single" w:sz="4" w:space="0" w:color="000000"/>
               <w:bottom w:val="single" w:sz="4" w:space="0" w:color="000000"/>
@@ -2288,7 +2294,7 @@
         </w:tc>
         <w:tc>
           <w:tcPr>
-            <w:tcW w:w="1764" w:type="dxa"/>
+            <w:tcW w:w="1761" w:type="dxa"/>
             <w:tcBorders>
               <w:left w:val="single" w:sz="4" w:space="0" w:color="000000"/>
               <w:bottom w:val="single" w:sz="4" w:space="0" w:color="000000"/>
@@ -2338,7 +2344,7 @@
         </w:tc>
         <w:tc>
           <w:tcPr>
-            <w:tcW w:w="6463" w:type="dxa"/>
+            <w:tcW w:w="6468" w:type="dxa"/>
             <w:tcBorders>
               <w:left w:val="single" w:sz="4" w:space="0" w:color="000000"/>
               <w:bottom w:val="single" w:sz="4" w:space="0" w:color="000000"/>
@@ -2383,7 +2389,7 @@
                 <w:szCs w:val="24"/>
                 <w:u w:val="none"/>
               </w:rPr>
-              <w:t>Ao realizar o cadastro de uma proposta, deve também ser cadastrado o cliente, caso ainda não exista. Os dados obrigatórios do cliente são CPF, nome, telefone e data de nascimento.</w:t>
+              <w:t>O sistema deve permitir o cadastro de clientes. O usuário deve informar obrigatoriamente CPF, nome, telefone e data de nascimento do cliente.</w:t>
             </w:r>
           </w:p>
         </w:tc>
@@ -2392,7 +2398,7 @@
         <w:trPr/>
         <w:tc>
           <w:tcPr>
-            <w:tcW w:w="1411" w:type="dxa"/>
+            <w:tcW w:w="1409" w:type="dxa"/>
             <w:tcBorders>
               <w:left w:val="single" w:sz="4" w:space="0" w:color="000000"/>
               <w:bottom w:val="single" w:sz="4" w:space="0" w:color="000000"/>
@@ -2442,7 +2448,7 @@
         </w:tc>
         <w:tc>
           <w:tcPr>
-            <w:tcW w:w="1764" w:type="dxa"/>
+            <w:tcW w:w="1761" w:type="dxa"/>
             <w:tcBorders>
               <w:left w:val="single" w:sz="4" w:space="0" w:color="000000"/>
               <w:bottom w:val="single" w:sz="4" w:space="0" w:color="000000"/>
@@ -2492,7 +2498,7 @@
         </w:tc>
         <w:tc>
           <w:tcPr>
-            <w:tcW w:w="6463" w:type="dxa"/>
+            <w:tcW w:w="6468" w:type="dxa"/>
             <w:tcBorders>
               <w:left w:val="single" w:sz="4" w:space="0" w:color="000000"/>
               <w:bottom w:val="single" w:sz="4" w:space="0" w:color="000000"/>
@@ -2537,7 +2543,7 @@
                 <w:szCs w:val="24"/>
                 <w:u w:val="none"/>
               </w:rPr>
-              <w:t>O sistema deve permitir alterar os dados dos clientes, exceto CPF.</w:t>
+              <w:t>O sistema deve permitir alterar nome, telefone e data de nascimento dos clientes.</w:t>
             </w:r>
           </w:p>
         </w:tc>
@@ -2546,7 +2552,7 @@
         <w:trPr/>
         <w:tc>
           <w:tcPr>
-            <w:tcW w:w="1411" w:type="dxa"/>
+            <w:tcW w:w="1409" w:type="dxa"/>
             <w:tcBorders>
               <w:left w:val="single" w:sz="4" w:space="0" w:color="000000"/>
               <w:bottom w:val="single" w:sz="4" w:space="0" w:color="000000"/>
@@ -2596,7 +2602,7 @@
         </w:tc>
         <w:tc>
           <w:tcPr>
-            <w:tcW w:w="1764" w:type="dxa"/>
+            <w:tcW w:w="1761" w:type="dxa"/>
             <w:tcBorders>
               <w:left w:val="single" w:sz="4" w:space="0" w:color="000000"/>
               <w:bottom w:val="single" w:sz="4" w:space="0" w:color="000000"/>
@@ -2646,7 +2652,7 @@
         </w:tc>
         <w:tc>
           <w:tcPr>
-            <w:tcW w:w="6463" w:type="dxa"/>
+            <w:tcW w:w="6468" w:type="dxa"/>
             <w:tcBorders>
               <w:left w:val="single" w:sz="4" w:space="0" w:color="000000"/>
               <w:bottom w:val="single" w:sz="4" w:space="0" w:color="000000"/>
@@ -2691,7 +2697,7 @@
                 <w:szCs w:val="24"/>
                 <w:u w:val="none"/>
               </w:rPr>
-              <w:t>O sistema deve ter uma tela de busca de clientes com os critérios: CPF, nome e telefone. Os dados dos clientes devem ser apresentados em uma tabela.</w:t>
+              <w:t>O sistema deve permitir buscar clientes com os critérios: CPF, nome ou telefone. Caso nenhum critério seja informado, a busca deve retornar todos os clientes. A busca deve retornar CPF, nome, telefone e data de nascimento apresentados em forma de tabela.</w:t>
             </w:r>
           </w:p>
         </w:tc>
@@ -2700,7 +2706,7 @@
         <w:trPr/>
         <w:tc>
           <w:tcPr>
-            <w:tcW w:w="1411" w:type="dxa"/>
+            <w:tcW w:w="1409" w:type="dxa"/>
             <w:tcBorders>
               <w:left w:val="single" w:sz="4" w:space="0" w:color="000000"/>
               <w:bottom w:val="single" w:sz="4" w:space="0" w:color="000000"/>
@@ -2750,57 +2756,57 @@
         </w:tc>
         <w:tc>
           <w:tcPr>
-            <w:tcW w:w="1764" w:type="dxa"/>
-            <w:tcBorders>
-              <w:left w:val="single" w:sz="4" w:space="0" w:color="000000"/>
-              <w:bottom w:val="single" w:sz="4" w:space="0" w:color="000000"/>
-            </w:tcBorders>
-          </w:tcPr>
-          <w:p>
-            <w:pPr>
-              <w:pStyle w:val="Contedodatabela"/>
-              <w:widowControl w:val="false"/>
-              <w:bidi w:val="0"/>
-              <w:jc w:val="left"/>
-              <w:rPr>
-                <w:rFonts w:ascii="Liberation Serif" w:hAnsi="Liberation Serif"/>
-                <w:b w:val="false"/>
-                <w:bCs w:val="false"/>
-                <w:i w:val="false"/>
-                <w:i w:val="false"/>
-                <w:iCs w:val="false"/>
-                <w:strike w:val="false"/>
-                <w:dstrike w:val="false"/>
-                <w:outline w:val="false"/>
-                <w:shadow w:val="false"/>
-                <w:color w:val="000000"/>
-                <w:sz w:val="24"/>
-                <w:szCs w:val="24"/>
-                <w:u w:val="none"/>
-              </w:rPr>
-            </w:pPr>
-            <w:r>
-              <w:rPr>
-                <w:b w:val="false"/>
-                <w:bCs w:val="false"/>
-                <w:i w:val="false"/>
-                <w:iCs w:val="false"/>
-                <w:strike w:val="false"/>
-                <w:dstrike w:val="false"/>
-                <w:outline w:val="false"/>
-                <w:shadow w:val="false"/>
-                <w:color w:val="000000"/>
-                <w:sz w:val="24"/>
-                <w:szCs w:val="24"/>
-                <w:u w:val="none"/>
-              </w:rPr>
-              <w:t>Preencher dados do cliente</w:t>
-            </w:r>
-          </w:p>
-        </w:tc>
-        <w:tc>
-          <w:tcPr>
-            <w:tcW w:w="6463" w:type="dxa"/>
+            <w:tcW w:w="1761" w:type="dxa"/>
+            <w:tcBorders>
+              <w:left w:val="single" w:sz="4" w:space="0" w:color="000000"/>
+              <w:bottom w:val="single" w:sz="4" w:space="0" w:color="000000"/>
+            </w:tcBorders>
+          </w:tcPr>
+          <w:p>
+            <w:pPr>
+              <w:pStyle w:val="Contedodatabela"/>
+              <w:widowControl w:val="false"/>
+              <w:bidi w:val="0"/>
+              <w:jc w:val="left"/>
+              <w:rPr>
+                <w:rFonts w:ascii="Liberation Serif" w:hAnsi="Liberation Serif"/>
+                <w:b w:val="false"/>
+                <w:bCs w:val="false"/>
+                <w:i w:val="false"/>
+                <w:i w:val="false"/>
+                <w:iCs w:val="false"/>
+                <w:strike w:val="false"/>
+                <w:dstrike w:val="false"/>
+                <w:outline w:val="false"/>
+                <w:shadow w:val="false"/>
+                <w:color w:val="000000"/>
+                <w:sz w:val="24"/>
+                <w:szCs w:val="24"/>
+                <w:u w:val="none"/>
+              </w:rPr>
+            </w:pPr>
+            <w:r>
+              <w:rPr>
+                <w:b w:val="false"/>
+                <w:bCs w:val="false"/>
+                <w:i w:val="false"/>
+                <w:iCs w:val="false"/>
+                <w:strike w:val="false"/>
+                <w:dstrike w:val="false"/>
+                <w:outline w:val="false"/>
+                <w:shadow w:val="false"/>
+                <w:color w:val="000000"/>
+                <w:sz w:val="24"/>
+                <w:szCs w:val="24"/>
+                <w:u w:val="none"/>
+              </w:rPr>
+              <w:t>Cadastrar e localizar clientes durante o cadastro de propostas</w:t>
+            </w:r>
+          </w:p>
+        </w:tc>
+        <w:tc>
+          <w:tcPr>
+            <w:tcW w:w="6468" w:type="dxa"/>
             <w:tcBorders>
               <w:left w:val="single" w:sz="4" w:space="0" w:color="000000"/>
               <w:bottom w:val="single" w:sz="4" w:space="0" w:color="000000"/>
@@ -2845,7 +2851,7 @@
                 <w:szCs w:val="24"/>
                 <w:u w:val="none"/>
               </w:rPr>
-              <w:t>Caso o cliente já tenha cadastro, ao digitar o CPF no cadastro da proposta, os demais campos do cliente devem ser preenchidos automaticamente.</w:t>
+              <w:t>Durante o cadastro de propostas o usuário pode informar os dados de um cliente novo ou buscar um cliente já cadastrado. Ao informar um cliente novo, o cadastro deve ser realizado conforme o requisito RF14. Para buscar um cliente já cadastrado, o usuário precisa informar apenas CPF do cliente.</w:t>
             </w:r>
           </w:p>
         </w:tc>
@@ -2854,7 +2860,7 @@
         <w:trPr/>
         <w:tc>
           <w:tcPr>
-            <w:tcW w:w="1411" w:type="dxa"/>
+            <w:tcW w:w="1409" w:type="dxa"/>
             <w:tcBorders>
               <w:left w:val="single" w:sz="4" w:space="0" w:color="000000"/>
               <w:bottom w:val="single" w:sz="4" w:space="0" w:color="000000"/>
@@ -2904,7 +2910,7 @@
         </w:tc>
         <w:tc>
           <w:tcPr>
-            <w:tcW w:w="1764" w:type="dxa"/>
+            <w:tcW w:w="1761" w:type="dxa"/>
             <w:tcBorders>
               <w:left w:val="single" w:sz="4" w:space="0" w:color="000000"/>
               <w:bottom w:val="single" w:sz="4" w:space="0" w:color="000000"/>
@@ -2954,7 +2960,7 @@
         </w:tc>
         <w:tc>
           <w:tcPr>
-            <w:tcW w:w="6463" w:type="dxa"/>
+            <w:tcW w:w="6468" w:type="dxa"/>
             <w:tcBorders>
               <w:left w:val="single" w:sz="4" w:space="0" w:color="000000"/>
               <w:bottom w:val="single" w:sz="4" w:space="0" w:color="000000"/>
@@ -2999,7 +3005,7 @@
                 <w:szCs w:val="24"/>
                 <w:u w:val="none"/>
               </w:rPr>
-              <w:t>Para cada busca informada nos RF03, RF06, RF10, RF13 e RF16, deve haver um botão que permita exportar os resultados para um arquivo CSV que será baixado pelo computador do usuário.</w:t>
+              <w:t>Para cada busca realizada conforme os requisitos RF03, RF06, RF10, RF13 e RF16, o usuário pode optar por exportar os resultados para um arquivo CSV que será baixado pelo computador do usuário.</w:t>
             </w:r>
           </w:p>
         </w:tc>
@@ -3008,7 +3014,7 @@
         <w:trPr/>
         <w:tc>
           <w:tcPr>
-            <w:tcW w:w="1411" w:type="dxa"/>
+            <w:tcW w:w="1409" w:type="dxa"/>
             <w:tcBorders>
               <w:left w:val="single" w:sz="4" w:space="0" w:color="000000"/>
               <w:bottom w:val="single" w:sz="4" w:space="0" w:color="000000"/>
@@ -3058,57 +3064,57 @@
         </w:tc>
         <w:tc>
           <w:tcPr>
-            <w:tcW w:w="1764" w:type="dxa"/>
-            <w:tcBorders>
-              <w:left w:val="single" w:sz="4" w:space="0" w:color="000000"/>
-              <w:bottom w:val="single" w:sz="4" w:space="0" w:color="000000"/>
-            </w:tcBorders>
-          </w:tcPr>
-          <w:p>
-            <w:pPr>
-              <w:pStyle w:val="Contedodatabela"/>
-              <w:widowControl w:val="false"/>
-              <w:bidi w:val="0"/>
-              <w:jc w:val="left"/>
-              <w:rPr>
-                <w:rFonts w:ascii="Liberation Serif" w:hAnsi="Liberation Serif"/>
-                <w:b w:val="false"/>
-                <w:bCs w:val="false"/>
-                <w:i w:val="false"/>
-                <w:i w:val="false"/>
-                <w:iCs w:val="false"/>
-                <w:strike w:val="false"/>
-                <w:dstrike w:val="false"/>
-                <w:outline w:val="false"/>
-                <w:shadow w:val="false"/>
-                <w:color w:val="000000"/>
-                <w:sz w:val="24"/>
-                <w:szCs w:val="24"/>
-                <w:u w:val="none"/>
-              </w:rPr>
-            </w:pPr>
-            <w:r>
-              <w:rPr>
-                <w:b w:val="false"/>
-                <w:bCs w:val="false"/>
-                <w:i w:val="false"/>
-                <w:iCs w:val="false"/>
-                <w:strike w:val="false"/>
-                <w:dstrike w:val="false"/>
-                <w:outline w:val="false"/>
-                <w:shadow w:val="false"/>
-                <w:color w:val="000000"/>
-                <w:sz w:val="24"/>
-                <w:szCs w:val="24"/>
-                <w:u w:val="none"/>
-              </w:rPr>
-              <w:t>Gerar relatório</w:t>
-            </w:r>
-          </w:p>
-        </w:tc>
-        <w:tc>
-          <w:tcPr>
-            <w:tcW w:w="6463" w:type="dxa"/>
+            <w:tcW w:w="1761" w:type="dxa"/>
+            <w:tcBorders>
+              <w:left w:val="single" w:sz="4" w:space="0" w:color="000000"/>
+              <w:bottom w:val="single" w:sz="4" w:space="0" w:color="000000"/>
+            </w:tcBorders>
+          </w:tcPr>
+          <w:p>
+            <w:pPr>
+              <w:pStyle w:val="Contedodatabela"/>
+              <w:widowControl w:val="false"/>
+              <w:bidi w:val="0"/>
+              <w:jc w:val="left"/>
+              <w:rPr>
+                <w:rFonts w:ascii="Liberation Serif" w:hAnsi="Liberation Serif"/>
+                <w:b w:val="false"/>
+                <w:bCs w:val="false"/>
+                <w:i w:val="false"/>
+                <w:i w:val="false"/>
+                <w:iCs w:val="false"/>
+                <w:strike w:val="false"/>
+                <w:dstrike w:val="false"/>
+                <w:outline w:val="false"/>
+                <w:shadow w:val="false"/>
+                <w:color w:val="000000"/>
+                <w:sz w:val="24"/>
+                <w:szCs w:val="24"/>
+                <w:u w:val="none"/>
+              </w:rPr>
+            </w:pPr>
+            <w:r>
+              <w:rPr>
+                <w:b w:val="false"/>
+                <w:bCs w:val="false"/>
+                <w:i w:val="false"/>
+                <w:iCs w:val="false"/>
+                <w:strike w:val="false"/>
+                <w:dstrike w:val="false"/>
+                <w:outline w:val="false"/>
+                <w:shadow w:val="false"/>
+                <w:color w:val="000000"/>
+                <w:sz w:val="24"/>
+                <w:szCs w:val="24"/>
+                <w:u w:val="none"/>
+              </w:rPr>
+              <w:t>Gerar relatório de resultados do dia</w:t>
+            </w:r>
+          </w:p>
+        </w:tc>
+        <w:tc>
+          <w:tcPr>
+            <w:tcW w:w="6468" w:type="dxa"/>
             <w:tcBorders>
               <w:left w:val="single" w:sz="4" w:space="0" w:color="000000"/>
               <w:bottom w:val="single" w:sz="4" w:space="0" w:color="000000"/>
@@ -3153,7 +3159,48 @@
                 <w:szCs w:val="24"/>
                 <w:u w:val="none"/>
               </w:rPr>
-              <w:t>O sistema deve ter uma tela que apresente uma listagem dos valores totais negociados por consultor. Deve apresentar nome do consultor, quantidade total de propostas geradas no dia, soma dos valores de propostas geradas no dia, soma dos valores de propostas finalizadas com sucesso no dia, soma dos valores de propostas com status contratada no mês, tendência de resultado mensal.</w:t>
+              <w:t>O sistema deve apresentar uma listagem de valores negociados por consultor. Deve apresentar nome do consultor, quantidade de propostas cadastradas no dia, soma dos valores de propostas com status GERADA no dia, soma dos valores de propostas com status CONTRATADA no dia, soma dos valores de propostas com status CONTRATADA no mês e tendência de resultado mensal. A tendência deve ser calculada como: soma de propostas contratadas no mês dividido pela quantidade de dias decorridos do mês e multiplicado pela quantidade total de dias do mês.</w:t>
+            </w:r>
+          </w:p>
+          <w:p>
+            <w:pPr>
+              <w:pStyle w:val="Contedodatabela"/>
+              <w:widowControl w:val="false"/>
+              <w:bidi w:val="0"/>
+              <w:jc w:val="left"/>
+              <w:rPr>
+                <w:rFonts w:ascii="Liberation Serif" w:hAnsi="Liberation Serif"/>
+                <w:b w:val="false"/>
+                <w:bCs w:val="false"/>
+                <w:i w:val="false"/>
+                <w:i w:val="false"/>
+                <w:iCs w:val="false"/>
+                <w:strike w:val="false"/>
+                <w:dstrike w:val="false"/>
+                <w:outline w:val="false"/>
+                <w:shadow w:val="false"/>
+                <w:color w:val="000000"/>
+                <w:sz w:val="24"/>
+                <w:szCs w:val="24"/>
+                <w:u w:val="none"/>
+              </w:rPr>
+            </w:pPr>
+            <w:r>
+              <w:rPr>
+                <w:b w:val="false"/>
+                <w:bCs w:val="false"/>
+                <w:i w:val="false"/>
+                <w:iCs w:val="false"/>
+                <w:strike w:val="false"/>
+                <w:dstrike w:val="false"/>
+                <w:outline w:val="false"/>
+                <w:shadow w:val="false"/>
+                <w:color w:val="000000"/>
+                <w:sz w:val="24"/>
+                <w:szCs w:val="24"/>
+                <w:u w:val="none"/>
+              </w:rPr>
+              <w:t>Propostas com status CANCELADA não devem ser consideradas no relatório.</w:t>
             </w:r>
           </w:p>
         </w:tc>
@@ -3162,7 +3209,7 @@
         <w:trPr/>
         <w:tc>
           <w:tcPr>
-            <w:tcW w:w="1411" w:type="dxa"/>
+            <w:tcW w:w="1409" w:type="dxa"/>
             <w:tcBorders>
               <w:left w:val="single" w:sz="4" w:space="0" w:color="000000"/>
               <w:bottom w:val="single" w:sz="4" w:space="0" w:color="000000"/>
@@ -3212,7 +3259,7 @@
         </w:tc>
         <w:tc>
           <w:tcPr>
-            <w:tcW w:w="1764" w:type="dxa"/>
+            <w:tcW w:w="1761" w:type="dxa"/>
             <w:tcBorders>
               <w:left w:val="single" w:sz="4" w:space="0" w:color="000000"/>
               <w:bottom w:val="single" w:sz="4" w:space="0" w:color="000000"/>
@@ -3262,7 +3309,7 @@
         </w:tc>
         <w:tc>
           <w:tcPr>
-            <w:tcW w:w="6463" w:type="dxa"/>
+            <w:tcW w:w="6468" w:type="dxa"/>
             <w:tcBorders>
               <w:left w:val="single" w:sz="4" w:space="0" w:color="000000"/>
               <w:bottom w:val="single" w:sz="4" w:space="0" w:color="000000"/>
@@ -3316,7 +3363,7 @@
         <w:trPr/>
         <w:tc>
           <w:tcPr>
-            <w:tcW w:w="1411" w:type="dxa"/>
+            <w:tcW w:w="1409" w:type="dxa"/>
             <w:tcBorders>
               <w:left w:val="single" w:sz="4" w:space="0" w:color="000000"/>
               <w:bottom w:val="single" w:sz="4" w:space="0" w:color="000000"/>
@@ -3366,57 +3413,57 @@
         </w:tc>
         <w:tc>
           <w:tcPr>
-            <w:tcW w:w="1764" w:type="dxa"/>
-            <w:tcBorders>
-              <w:left w:val="single" w:sz="4" w:space="0" w:color="000000"/>
-              <w:bottom w:val="single" w:sz="4" w:space="0" w:color="000000"/>
-            </w:tcBorders>
-          </w:tcPr>
-          <w:p>
-            <w:pPr>
-              <w:pStyle w:val="Contedodatabela"/>
-              <w:widowControl w:val="false"/>
-              <w:bidi w:val="0"/>
-              <w:jc w:val="left"/>
-              <w:rPr>
-                <w:rFonts w:ascii="Liberation Serif" w:hAnsi="Liberation Serif"/>
-                <w:b w:val="false"/>
-                <w:bCs w:val="false"/>
-                <w:i w:val="false"/>
-                <w:i w:val="false"/>
-                <w:iCs w:val="false"/>
-                <w:strike w:val="false"/>
-                <w:dstrike w:val="false"/>
-                <w:outline w:val="false"/>
-                <w:shadow w:val="false"/>
-                <w:color w:val="000000"/>
-                <w:sz w:val="24"/>
-                <w:szCs w:val="24"/>
-                <w:u w:val="none"/>
-              </w:rPr>
-            </w:pPr>
-            <w:r>
-              <w:rPr>
-                <w:b w:val="false"/>
-                <w:bCs w:val="false"/>
-                <w:i w:val="false"/>
-                <w:iCs w:val="false"/>
-                <w:strike w:val="false"/>
-                <w:dstrike w:val="false"/>
-                <w:outline w:val="false"/>
-                <w:shadow w:val="false"/>
-                <w:color w:val="000000"/>
-                <w:sz w:val="24"/>
-                <w:szCs w:val="24"/>
-                <w:u w:val="none"/>
-              </w:rPr>
-              <w:t>Relatório diário</w:t>
-            </w:r>
-          </w:p>
-        </w:tc>
-        <w:tc>
-          <w:tcPr>
-            <w:tcW w:w="6463" w:type="dxa"/>
+            <w:tcW w:w="1761" w:type="dxa"/>
+            <w:tcBorders>
+              <w:left w:val="single" w:sz="4" w:space="0" w:color="000000"/>
+              <w:bottom w:val="single" w:sz="4" w:space="0" w:color="000000"/>
+            </w:tcBorders>
+          </w:tcPr>
+          <w:p>
+            <w:pPr>
+              <w:pStyle w:val="Contedodatabela"/>
+              <w:widowControl w:val="false"/>
+              <w:bidi w:val="0"/>
+              <w:jc w:val="left"/>
+              <w:rPr>
+                <w:rFonts w:ascii="Liberation Serif" w:hAnsi="Liberation Serif"/>
+                <w:b w:val="false"/>
+                <w:bCs w:val="false"/>
+                <w:i w:val="false"/>
+                <w:i w:val="false"/>
+                <w:iCs w:val="false"/>
+                <w:strike w:val="false"/>
+                <w:dstrike w:val="false"/>
+                <w:outline w:val="false"/>
+                <w:shadow w:val="false"/>
+                <w:color w:val="000000"/>
+                <w:sz w:val="24"/>
+                <w:szCs w:val="24"/>
+                <w:u w:val="none"/>
+              </w:rPr>
+            </w:pPr>
+            <w:r>
+              <w:rPr>
+                <w:b w:val="false"/>
+                <w:bCs w:val="false"/>
+                <w:i w:val="false"/>
+                <w:iCs w:val="false"/>
+                <w:strike w:val="false"/>
+                <w:dstrike w:val="false"/>
+                <w:outline w:val="false"/>
+                <w:shadow w:val="false"/>
+                <w:color w:val="000000"/>
+                <w:sz w:val="24"/>
+                <w:szCs w:val="24"/>
+                <w:u w:val="none"/>
+              </w:rPr>
+              <w:t>Restrição de data do relatório</w:t>
+            </w:r>
+          </w:p>
+        </w:tc>
+        <w:tc>
+          <w:tcPr>
+            <w:tcW w:w="6468" w:type="dxa"/>
             <w:tcBorders>
               <w:left w:val="single" w:sz="4" w:space="0" w:color="000000"/>
               <w:bottom w:val="single" w:sz="4" w:space="0" w:color="000000"/>
@@ -3461,41 +3508,7 @@
                 <w:szCs w:val="24"/>
                 <w:u w:val="none"/>
               </w:rPr>
-              <w:t xml:space="preserve">O relatório deve ser gerado com </w:t>
-            </w:r>
-            <w:r>
-              <w:rPr>
-                <w:b w:val="false"/>
-                <w:bCs w:val="false"/>
-                <w:i w:val="false"/>
-                <w:iCs w:val="false"/>
-                <w:strike w:val="false"/>
-                <w:dstrike w:val="false"/>
-                <w:outline w:val="false"/>
-                <w:shadow w:val="false"/>
-                <w:color w:val="000000"/>
-                <w:sz w:val="24"/>
-                <w:szCs w:val="24"/>
-                <w:u w:val="none"/>
-              </w:rPr>
-              <w:t>a</w:t>
-            </w:r>
-            <w:r>
-              <w:rPr>
-                <w:b w:val="false"/>
-                <w:bCs w:val="false"/>
-                <w:i w:val="false"/>
-                <w:iCs w:val="false"/>
-                <w:strike w:val="false"/>
-                <w:dstrike w:val="false"/>
-                <w:outline w:val="false"/>
-                <w:shadow w:val="false"/>
-                <w:color w:val="000000"/>
-                <w:sz w:val="24"/>
-                <w:szCs w:val="24"/>
-                <w:u w:val="none"/>
-              </w:rPr>
-              <w:t xml:space="preserve"> data do dia atual, não sendo possível informar uma data.</w:t>
+              <w:t>O relatório deve ser gerado com a data do dia atual, não sendo possível informar uma data.</w:t>
             </w:r>
           </w:p>
         </w:tc>
@@ -3504,7 +3517,7 @@
         <w:trPr/>
         <w:tc>
           <w:tcPr>
-            <w:tcW w:w="1411" w:type="dxa"/>
+            <w:tcW w:w="1409" w:type="dxa"/>
             <w:tcBorders>
               <w:left w:val="single" w:sz="4" w:space="0" w:color="000000"/>
               <w:bottom w:val="single" w:sz="4" w:space="0" w:color="000000"/>
@@ -3554,57 +3567,57 @@
         </w:tc>
         <w:tc>
           <w:tcPr>
-            <w:tcW w:w="1764" w:type="dxa"/>
-            <w:tcBorders>
-              <w:left w:val="single" w:sz="4" w:space="0" w:color="000000"/>
-              <w:bottom w:val="single" w:sz="4" w:space="0" w:color="000000"/>
-            </w:tcBorders>
-          </w:tcPr>
-          <w:p>
-            <w:pPr>
-              <w:pStyle w:val="Contedodatabela"/>
-              <w:widowControl w:val="false"/>
-              <w:bidi w:val="0"/>
-              <w:jc w:val="left"/>
-              <w:rPr>
-                <w:rFonts w:ascii="Liberation Serif" w:hAnsi="Liberation Serif"/>
-                <w:b w:val="false"/>
-                <w:bCs w:val="false"/>
-                <w:i w:val="false"/>
-                <w:i w:val="false"/>
-                <w:iCs w:val="false"/>
-                <w:strike w:val="false"/>
-                <w:dstrike w:val="false"/>
-                <w:outline w:val="false"/>
-                <w:shadow w:val="false"/>
-                <w:color w:val="000000"/>
-                <w:sz w:val="24"/>
-                <w:szCs w:val="24"/>
-                <w:u w:val="none"/>
-              </w:rPr>
-            </w:pPr>
-            <w:r>
-              <w:rPr>
-                <w:b w:val="false"/>
-                <w:bCs w:val="false"/>
-                <w:i w:val="false"/>
-                <w:iCs w:val="false"/>
-                <w:strike w:val="false"/>
-                <w:dstrike w:val="false"/>
-                <w:outline w:val="false"/>
-                <w:shadow w:val="false"/>
-                <w:color w:val="000000"/>
-                <w:sz w:val="24"/>
-                <w:szCs w:val="24"/>
-                <w:u w:val="none"/>
-              </w:rPr>
-              <w:t>Usuário administrativo</w:t>
-            </w:r>
-          </w:p>
-        </w:tc>
-        <w:tc>
-          <w:tcPr>
-            <w:tcW w:w="6463" w:type="dxa"/>
+            <w:tcW w:w="1761" w:type="dxa"/>
+            <w:tcBorders>
+              <w:left w:val="single" w:sz="4" w:space="0" w:color="000000"/>
+              <w:bottom w:val="single" w:sz="4" w:space="0" w:color="000000"/>
+            </w:tcBorders>
+          </w:tcPr>
+          <w:p>
+            <w:pPr>
+              <w:pStyle w:val="Contedodatabela"/>
+              <w:widowControl w:val="false"/>
+              <w:bidi w:val="0"/>
+              <w:jc w:val="left"/>
+              <w:rPr>
+                <w:rFonts w:ascii="Liberation Serif" w:hAnsi="Liberation Serif"/>
+                <w:b w:val="false"/>
+                <w:bCs w:val="false"/>
+                <w:i w:val="false"/>
+                <w:i w:val="false"/>
+                <w:iCs w:val="false"/>
+                <w:strike w:val="false"/>
+                <w:dstrike w:val="false"/>
+                <w:outline w:val="false"/>
+                <w:shadow w:val="false"/>
+                <w:color w:val="000000"/>
+                <w:sz w:val="24"/>
+                <w:szCs w:val="24"/>
+                <w:u w:val="none"/>
+              </w:rPr>
+            </w:pPr>
+            <w:r>
+              <w:rPr>
+                <w:b w:val="false"/>
+                <w:bCs w:val="false"/>
+                <w:i w:val="false"/>
+                <w:iCs w:val="false"/>
+                <w:strike w:val="false"/>
+                <w:dstrike w:val="false"/>
+                <w:outline w:val="false"/>
+                <w:shadow w:val="false"/>
+                <w:color w:val="000000"/>
+                <w:sz w:val="24"/>
+                <w:szCs w:val="24"/>
+                <w:u w:val="none"/>
+              </w:rPr>
+              <w:t>Restrição de usuário administrativo</w:t>
+            </w:r>
+          </w:p>
+        </w:tc>
+        <w:tc>
+          <w:tcPr>
+            <w:tcW w:w="6468" w:type="dxa"/>
             <w:tcBorders>
               <w:left w:val="single" w:sz="4" w:space="0" w:color="000000"/>
               <w:bottom w:val="single" w:sz="4" w:space="0" w:color="000000"/>
@@ -3649,75 +3662,7 @@
                 <w:szCs w:val="24"/>
                 <w:u w:val="none"/>
               </w:rPr>
-              <w:t xml:space="preserve">O tipo de usuário </w:t>
-            </w:r>
-            <w:r>
-              <w:rPr>
-                <w:b w:val="false"/>
-                <w:bCs w:val="false"/>
-                <w:i w:val="false"/>
-                <w:iCs w:val="false"/>
-                <w:strike w:val="false"/>
-                <w:dstrike w:val="false"/>
-                <w:outline w:val="false"/>
-                <w:shadow w:val="false"/>
-                <w:color w:val="000000"/>
-                <w:sz w:val="24"/>
-                <w:szCs w:val="24"/>
-                <w:u w:val="none"/>
-              </w:rPr>
-              <w:t>gestor</w:t>
-            </w:r>
-            <w:r>
-              <w:rPr>
-                <w:b w:val="false"/>
-                <w:bCs w:val="false"/>
-                <w:i w:val="false"/>
-                <w:iCs w:val="false"/>
-                <w:strike w:val="false"/>
-                <w:dstrike w:val="false"/>
-                <w:outline w:val="false"/>
-                <w:shadow w:val="false"/>
-                <w:color w:val="000000"/>
-                <w:sz w:val="24"/>
-                <w:szCs w:val="24"/>
-                <w:u w:val="none"/>
-              </w:rPr>
-              <w:t xml:space="preserve"> deve ter acesso a tod</w:t>
-            </w:r>
-            <w:r>
-              <w:rPr>
-                <w:b w:val="false"/>
-                <w:bCs w:val="false"/>
-                <w:i w:val="false"/>
-                <w:iCs w:val="false"/>
-                <w:strike w:val="false"/>
-                <w:dstrike w:val="false"/>
-                <w:outline w:val="false"/>
-                <w:shadow w:val="false"/>
-                <w:color w:val="000000"/>
-                <w:sz w:val="24"/>
-                <w:szCs w:val="24"/>
-                <w:u w:val="none"/>
-              </w:rPr>
-              <w:t>a</w:t>
-            </w:r>
-            <w:r>
-              <w:rPr>
-                <w:b w:val="false"/>
-                <w:bCs w:val="false"/>
-                <w:i w:val="false"/>
-                <w:iCs w:val="false"/>
-                <w:strike w:val="false"/>
-                <w:dstrike w:val="false"/>
-                <w:outline w:val="false"/>
-                <w:shadow w:val="false"/>
-                <w:color w:val="000000"/>
-                <w:sz w:val="24"/>
-                <w:szCs w:val="24"/>
-                <w:u w:val="none"/>
-              </w:rPr>
-              <w:t>s as funcionalidades do sistema.</w:t>
+              <w:t>O tipo de usuário GESTOR deve ter acesso a todas as funcionalidades do sistema.</w:t>
             </w:r>
           </w:p>
         </w:tc>
@@ -3726,7 +3671,7 @@
         <w:trPr/>
         <w:tc>
           <w:tcPr>
-            <w:tcW w:w="1411" w:type="dxa"/>
+            <w:tcW w:w="1409" w:type="dxa"/>
             <w:tcBorders>
               <w:left w:val="single" w:sz="4" w:space="0" w:color="000000"/>
               <w:bottom w:val="single" w:sz="4" w:space="0" w:color="000000"/>
@@ -3776,57 +3721,57 @@
         </w:tc>
         <w:tc>
           <w:tcPr>
-            <w:tcW w:w="1764" w:type="dxa"/>
-            <w:tcBorders>
-              <w:left w:val="single" w:sz="4" w:space="0" w:color="000000"/>
-              <w:bottom w:val="single" w:sz="4" w:space="0" w:color="000000"/>
-            </w:tcBorders>
-          </w:tcPr>
-          <w:p>
-            <w:pPr>
-              <w:pStyle w:val="Contedodatabela"/>
-              <w:widowControl w:val="false"/>
-              <w:bidi w:val="0"/>
-              <w:jc w:val="left"/>
-              <w:rPr>
-                <w:rFonts w:ascii="Liberation Serif" w:hAnsi="Liberation Serif"/>
-                <w:b w:val="false"/>
-                <w:bCs w:val="false"/>
-                <w:i w:val="false"/>
-                <w:i w:val="false"/>
-                <w:iCs w:val="false"/>
-                <w:strike w:val="false"/>
-                <w:dstrike w:val="false"/>
-                <w:outline w:val="false"/>
-                <w:shadow w:val="false"/>
-                <w:color w:val="000000"/>
-                <w:sz w:val="24"/>
-                <w:szCs w:val="24"/>
-                <w:u w:val="none"/>
-              </w:rPr>
-            </w:pPr>
-            <w:r>
-              <w:rPr>
-                <w:b w:val="false"/>
-                <w:bCs w:val="false"/>
-                <w:i w:val="false"/>
-                <w:iCs w:val="false"/>
-                <w:strike w:val="false"/>
-                <w:dstrike w:val="false"/>
-                <w:outline w:val="false"/>
-                <w:shadow w:val="false"/>
-                <w:color w:val="000000"/>
-                <w:sz w:val="24"/>
-                <w:szCs w:val="24"/>
-                <w:u w:val="none"/>
-              </w:rPr>
-              <w:t>Usuário consultor</w:t>
-            </w:r>
-          </w:p>
-        </w:tc>
-        <w:tc>
-          <w:tcPr>
-            <w:tcW w:w="6463" w:type="dxa"/>
+            <w:tcW w:w="1761" w:type="dxa"/>
+            <w:tcBorders>
+              <w:left w:val="single" w:sz="4" w:space="0" w:color="000000"/>
+              <w:bottom w:val="single" w:sz="4" w:space="0" w:color="000000"/>
+            </w:tcBorders>
+          </w:tcPr>
+          <w:p>
+            <w:pPr>
+              <w:pStyle w:val="Contedodatabela"/>
+              <w:widowControl w:val="false"/>
+              <w:bidi w:val="0"/>
+              <w:jc w:val="left"/>
+              <w:rPr>
+                <w:rFonts w:ascii="Liberation Serif" w:hAnsi="Liberation Serif"/>
+                <w:b w:val="false"/>
+                <w:bCs w:val="false"/>
+                <w:i w:val="false"/>
+                <w:i w:val="false"/>
+                <w:iCs w:val="false"/>
+                <w:strike w:val="false"/>
+                <w:dstrike w:val="false"/>
+                <w:outline w:val="false"/>
+                <w:shadow w:val="false"/>
+                <w:color w:val="000000"/>
+                <w:sz w:val="24"/>
+                <w:szCs w:val="24"/>
+                <w:u w:val="none"/>
+              </w:rPr>
+            </w:pPr>
+            <w:r>
+              <w:rPr>
+                <w:b w:val="false"/>
+                <w:bCs w:val="false"/>
+                <w:i w:val="false"/>
+                <w:iCs w:val="false"/>
+                <w:strike w:val="false"/>
+                <w:dstrike w:val="false"/>
+                <w:outline w:val="false"/>
+                <w:shadow w:val="false"/>
+                <w:color w:val="000000"/>
+                <w:sz w:val="24"/>
+                <w:szCs w:val="24"/>
+                <w:u w:val="none"/>
+              </w:rPr>
+              <w:t>Restrição de usuário consultor</w:t>
+            </w:r>
+          </w:p>
+        </w:tc>
+        <w:tc>
+          <w:tcPr>
+            <w:tcW w:w="6468" w:type="dxa"/>
             <w:tcBorders>
               <w:left w:val="single" w:sz="4" w:space="0" w:color="000000"/>
               <w:bottom w:val="single" w:sz="4" w:space="0" w:color="000000"/>
@@ -3871,58 +3816,7 @@
                 <w:szCs w:val="24"/>
                 <w:u w:val="none"/>
               </w:rPr>
-              <w:t xml:space="preserve">O tipo de usuário </w:t>
-            </w:r>
-            <w:r>
-              <w:rPr>
-                <w:b w:val="false"/>
-                <w:bCs w:val="false"/>
-                <w:i w:val="false"/>
-                <w:iCs w:val="false"/>
-                <w:strike w:val="false"/>
-                <w:dstrike w:val="false"/>
-                <w:outline w:val="false"/>
-                <w:shadow w:val="false"/>
-                <w:color w:val="000000"/>
-                <w:sz w:val="24"/>
-                <w:szCs w:val="24"/>
-                <w:u w:val="none"/>
-              </w:rPr>
-              <w:t>consultor</w:t>
-            </w:r>
-            <w:r>
-              <w:rPr>
-                <w:b w:val="false"/>
-                <w:bCs w:val="false"/>
-                <w:i w:val="false"/>
-                <w:iCs w:val="false"/>
-                <w:strike w:val="false"/>
-                <w:dstrike w:val="false"/>
-                <w:outline w:val="false"/>
-                <w:shadow w:val="false"/>
-                <w:color w:val="000000"/>
-                <w:sz w:val="24"/>
-                <w:szCs w:val="24"/>
-                <w:u w:val="none"/>
-              </w:rPr>
-              <w:t xml:space="preserve"> deve ter acesso a cadastro, alteração e busca de apenas suas próprias propostas; </w:t>
-            </w:r>
-            <w:r>
-              <w:rPr>
-                <w:b w:val="false"/>
-                <w:bCs w:val="false"/>
-                <w:i w:val="false"/>
-                <w:iCs w:val="false"/>
-                <w:strike w:val="false"/>
-                <w:dstrike w:val="false"/>
-                <w:outline w:val="false"/>
-                <w:shadow w:val="false"/>
-                <w:color w:val="000000"/>
-                <w:sz w:val="24"/>
-                <w:szCs w:val="24"/>
-                <w:u w:val="none"/>
-              </w:rPr>
-              <w:t>cadastro, alteração e busca de clientes; exportação para CSV.</w:t>
+              <w:t>O tipo de usuário CONSULTOR deve ter acesso a cadastro, alteração e busca de apenas suas próprias propostas; cadastro, alteração e busca de clientes; exportação para CSV.</w:t>
             </w:r>
           </w:p>
         </w:tc>
@@ -3931,7 +3825,7 @@
         <w:trPr/>
         <w:tc>
           <w:tcPr>
-            <w:tcW w:w="1411" w:type="dxa"/>
+            <w:tcW w:w="1409" w:type="dxa"/>
             <w:tcBorders>
               <w:left w:val="single" w:sz="4" w:space="0" w:color="000000"/>
               <w:bottom w:val="single" w:sz="4" w:space="0" w:color="000000"/>
@@ -3981,7 +3875,7 @@
         </w:tc>
         <w:tc>
           <w:tcPr>
-            <w:tcW w:w="1764" w:type="dxa"/>
+            <w:tcW w:w="1761" w:type="dxa"/>
             <w:tcBorders>
               <w:left w:val="single" w:sz="4" w:space="0" w:color="000000"/>
               <w:bottom w:val="single" w:sz="4" w:space="0" w:color="000000"/>
@@ -4031,7 +3925,7 @@
         </w:tc>
         <w:tc>
           <w:tcPr>
-            <w:tcW w:w="6463" w:type="dxa"/>
+            <w:tcW w:w="6468" w:type="dxa"/>
             <w:tcBorders>
               <w:left w:val="single" w:sz="4" w:space="0" w:color="000000"/>
               <w:bottom w:val="single" w:sz="4" w:space="0" w:color="000000"/>
@@ -4076,41 +3970,7 @@
                 <w:szCs w:val="24"/>
                 <w:u w:val="none"/>
               </w:rPr>
-              <w:t>Os campos de CPF do funcionário e do cliente devem ter uma rotina que verifica o d</w:t>
-            </w:r>
-            <w:r>
-              <w:rPr>
-                <w:b w:val="false"/>
-                <w:bCs w:val="false"/>
-                <w:i w:val="false"/>
-                <w:iCs w:val="false"/>
-                <w:strike w:val="false"/>
-                <w:dstrike w:val="false"/>
-                <w:outline w:val="false"/>
-                <w:shadow w:val="false"/>
-                <w:color w:val="000000"/>
-                <w:sz w:val="24"/>
-                <w:szCs w:val="24"/>
-                <w:u w:val="none"/>
-              </w:rPr>
-              <w:t>í</w:t>
-            </w:r>
-            <w:r>
-              <w:rPr>
-                <w:b w:val="false"/>
-                <w:bCs w:val="false"/>
-                <w:i w:val="false"/>
-                <w:iCs w:val="false"/>
-                <w:strike w:val="false"/>
-                <w:dstrike w:val="false"/>
-                <w:outline w:val="false"/>
-                <w:shadow w:val="false"/>
-                <w:color w:val="000000"/>
-                <w:sz w:val="24"/>
-                <w:szCs w:val="24"/>
-                <w:u w:val="none"/>
-              </w:rPr>
-              <w:t>gito validador do CPF, evitando assim a inserção de CPF inválido.</w:t>
+              <w:t>Os campos de CPF do funcionário e do cliente devem ser validados usando cálculo do dígito validador do CPF, evitando assim a inserção de CPF inválido.</w:t>
             </w:r>
           </w:p>
         </w:tc>
@@ -4119,7 +3979,7 @@
         <w:trPr/>
         <w:tc>
           <w:tcPr>
-            <w:tcW w:w="1411" w:type="dxa"/>
+            <w:tcW w:w="1409" w:type="dxa"/>
             <w:tcBorders>
               <w:left w:val="single" w:sz="4" w:space="0" w:color="000000"/>
               <w:bottom w:val="single" w:sz="4" w:space="0" w:color="000000"/>
@@ -4169,57 +4029,57 @@
         </w:tc>
         <w:tc>
           <w:tcPr>
-            <w:tcW w:w="1764" w:type="dxa"/>
-            <w:tcBorders>
-              <w:left w:val="single" w:sz="4" w:space="0" w:color="000000"/>
-              <w:bottom w:val="single" w:sz="4" w:space="0" w:color="000000"/>
-            </w:tcBorders>
-          </w:tcPr>
-          <w:p>
-            <w:pPr>
-              <w:pStyle w:val="Contedodatabela"/>
-              <w:widowControl w:val="false"/>
-              <w:bidi w:val="0"/>
-              <w:jc w:val="left"/>
-              <w:rPr>
-                <w:rFonts w:ascii="Liberation Serif" w:hAnsi="Liberation Serif"/>
-                <w:b w:val="false"/>
-                <w:bCs w:val="false"/>
-                <w:i w:val="false"/>
-                <w:i w:val="false"/>
-                <w:iCs w:val="false"/>
-                <w:strike w:val="false"/>
-                <w:dstrike w:val="false"/>
-                <w:outline w:val="false"/>
-                <w:shadow w:val="false"/>
-                <w:color w:val="000000"/>
-                <w:sz w:val="24"/>
-                <w:szCs w:val="24"/>
-                <w:u w:val="none"/>
-              </w:rPr>
-            </w:pPr>
-            <w:r>
-              <w:rPr>
-                <w:b w:val="false"/>
-                <w:bCs w:val="false"/>
-                <w:i w:val="false"/>
-                <w:iCs w:val="false"/>
-                <w:strike w:val="false"/>
-                <w:dstrike w:val="false"/>
-                <w:outline w:val="false"/>
-                <w:shadow w:val="false"/>
-                <w:color w:val="000000"/>
-                <w:sz w:val="24"/>
-                <w:szCs w:val="24"/>
-                <w:u w:val="none"/>
-              </w:rPr>
-              <w:t>Status da proposta</w:t>
-            </w:r>
-          </w:p>
-        </w:tc>
-        <w:tc>
-          <w:tcPr>
-            <w:tcW w:w="6463" w:type="dxa"/>
+            <w:tcW w:w="1761" w:type="dxa"/>
+            <w:tcBorders>
+              <w:left w:val="single" w:sz="4" w:space="0" w:color="000000"/>
+              <w:bottom w:val="single" w:sz="4" w:space="0" w:color="000000"/>
+            </w:tcBorders>
+          </w:tcPr>
+          <w:p>
+            <w:pPr>
+              <w:pStyle w:val="Contedodatabela"/>
+              <w:widowControl w:val="false"/>
+              <w:bidi w:val="0"/>
+              <w:jc w:val="left"/>
+              <w:rPr>
+                <w:rFonts w:ascii="Liberation Serif" w:hAnsi="Liberation Serif"/>
+                <w:b w:val="false"/>
+                <w:bCs w:val="false"/>
+                <w:i w:val="false"/>
+                <w:i w:val="false"/>
+                <w:iCs w:val="false"/>
+                <w:strike w:val="false"/>
+                <w:dstrike w:val="false"/>
+                <w:outline w:val="false"/>
+                <w:shadow w:val="false"/>
+                <w:color w:val="000000"/>
+                <w:sz w:val="24"/>
+                <w:szCs w:val="24"/>
+                <w:u w:val="none"/>
+              </w:rPr>
+            </w:pPr>
+            <w:r>
+              <w:rPr>
+                <w:b w:val="false"/>
+                <w:bCs w:val="false"/>
+                <w:i w:val="false"/>
+                <w:iCs w:val="false"/>
+                <w:strike w:val="false"/>
+                <w:dstrike w:val="false"/>
+                <w:outline w:val="false"/>
+                <w:shadow w:val="false"/>
+                <w:color w:val="000000"/>
+                <w:sz w:val="24"/>
+                <w:szCs w:val="24"/>
+                <w:u w:val="none"/>
+              </w:rPr>
+              <w:t>Controle de status da proposta</w:t>
+            </w:r>
+          </w:p>
+        </w:tc>
+        <w:tc>
+          <w:tcPr>
+            <w:tcW w:w="6468" w:type="dxa"/>
             <w:tcBorders>
               <w:left w:val="single" w:sz="4" w:space="0" w:color="000000"/>
               <w:bottom w:val="single" w:sz="4" w:space="0" w:color="000000"/>
@@ -4264,7 +4124,161 @@
                 <w:szCs w:val="24"/>
                 <w:u w:val="none"/>
               </w:rPr>
-              <w:t>As propostas podem ter status solicitada, contratada e cancelada.  O status inicial da proposta é solicitada. Uma proposta com data de pagamento deve estar contratada. O usuário pode cancelar qualquer proposta, sendo que propostas canceladas não possuem data de pagamento.</w:t>
+              <w:t>As propostas podem ter status CONTRATADA, GERADA e CANCELADA. O status inicial da proposta é GERADA. Uma proposta com data de pagamento deve estar CONTRATADA. O usuário pode cancelar qualquer proposta, sendo que propostas que tiverem status CANCELADA não possuem data de pagamento.</w:t>
+            </w:r>
+          </w:p>
+        </w:tc>
+      </w:tr>
+      <w:tr>
+        <w:trPr/>
+        <w:tc>
+          <w:tcPr>
+            <w:tcW w:w="1409" w:type="dxa"/>
+            <w:tcBorders>
+              <w:left w:val="single" w:sz="4" w:space="0" w:color="000000"/>
+              <w:bottom w:val="single" w:sz="4" w:space="0" w:color="000000"/>
+            </w:tcBorders>
+          </w:tcPr>
+          <w:p>
+            <w:pPr>
+              <w:pStyle w:val="Contedodatabela"/>
+              <w:widowControl w:val="false"/>
+              <w:bidi w:val="0"/>
+              <w:jc w:val="left"/>
+              <w:rPr>
+                <w:rFonts w:ascii="Liberation Serif" w:hAnsi="Liberation Serif"/>
+                <w:b w:val="false"/>
+                <w:bCs w:val="false"/>
+                <w:i w:val="false"/>
+                <w:i w:val="false"/>
+                <w:iCs w:val="false"/>
+                <w:strike w:val="false"/>
+                <w:dstrike w:val="false"/>
+                <w:outline w:val="false"/>
+                <w:shadow w:val="false"/>
+                <w:color w:val="000000"/>
+                <w:sz w:val="24"/>
+                <w:szCs w:val="24"/>
+                <w:u w:val="none"/>
+              </w:rPr>
+            </w:pPr>
+            <w:r>
+              <w:rPr>
+                <w:b w:val="false"/>
+                <w:bCs w:val="false"/>
+                <w:i w:val="false"/>
+                <w:iCs w:val="false"/>
+                <w:strike w:val="false"/>
+                <w:dstrike w:val="false"/>
+                <w:outline w:val="false"/>
+                <w:shadow w:val="false"/>
+                <w:color w:val="000000"/>
+                <w:sz w:val="24"/>
+                <w:szCs w:val="24"/>
+                <w:u w:val="none"/>
+              </w:rPr>
+              <w:t>RF26</w:t>
+            </w:r>
+          </w:p>
+        </w:tc>
+        <w:tc>
+          <w:tcPr>
+            <w:tcW w:w="1761" w:type="dxa"/>
+            <w:tcBorders>
+              <w:left w:val="single" w:sz="4" w:space="0" w:color="000000"/>
+              <w:bottom w:val="single" w:sz="4" w:space="0" w:color="000000"/>
+            </w:tcBorders>
+          </w:tcPr>
+          <w:p>
+            <w:pPr>
+              <w:pStyle w:val="Contedodatabela"/>
+              <w:widowControl w:val="false"/>
+              <w:bidi w:val="0"/>
+              <w:jc w:val="left"/>
+              <w:rPr>
+                <w:rFonts w:ascii="Liberation Serif" w:hAnsi="Liberation Serif"/>
+                <w:b w:val="false"/>
+                <w:bCs w:val="false"/>
+                <w:i w:val="false"/>
+                <w:i w:val="false"/>
+                <w:iCs w:val="false"/>
+                <w:strike w:val="false"/>
+                <w:dstrike w:val="false"/>
+                <w:outline w:val="false"/>
+                <w:shadow w:val="false"/>
+                <w:color w:val="000000"/>
+                <w:sz w:val="24"/>
+                <w:szCs w:val="24"/>
+                <w:u w:val="none"/>
+              </w:rPr>
+            </w:pPr>
+            <w:r>
+              <w:rPr>
+                <w:b w:val="false"/>
+                <w:bCs w:val="false"/>
+                <w:i w:val="false"/>
+                <w:iCs w:val="false"/>
+                <w:strike w:val="false"/>
+                <w:dstrike w:val="false"/>
+                <w:outline w:val="false"/>
+                <w:shadow w:val="false"/>
+                <w:color w:val="000000"/>
+                <w:sz w:val="24"/>
+                <w:szCs w:val="24"/>
+                <w:u w:val="none"/>
+              </w:rPr>
+              <w:t>Acesso dos usuários</w:t>
+            </w:r>
+          </w:p>
+        </w:tc>
+        <w:tc>
+          <w:tcPr>
+            <w:tcW w:w="6468" w:type="dxa"/>
+            <w:tcBorders>
+              <w:left w:val="single" w:sz="4" w:space="0" w:color="000000"/>
+              <w:bottom w:val="single" w:sz="4" w:space="0" w:color="000000"/>
+              <w:right w:val="single" w:sz="4" w:space="0" w:color="000000"/>
+            </w:tcBorders>
+          </w:tcPr>
+          <w:p>
+            <w:pPr>
+              <w:pStyle w:val="Contedodatabela"/>
+              <w:widowControl w:val="false"/>
+              <w:bidi w:val="0"/>
+              <w:jc w:val="left"/>
+              <w:rPr>
+                <w:rFonts w:ascii="Liberation Serif" w:hAnsi="Liberation Serif"/>
+                <w:b w:val="false"/>
+                <w:bCs w:val="false"/>
+                <w:i w:val="false"/>
+                <w:i w:val="false"/>
+                <w:iCs w:val="false"/>
+                <w:strike w:val="false"/>
+                <w:dstrike w:val="false"/>
+                <w:outline w:val="false"/>
+                <w:shadow w:val="false"/>
+                <w:color w:val="000000"/>
+                <w:sz w:val="24"/>
+                <w:szCs w:val="24"/>
+                <w:u w:val="none"/>
+              </w:rPr>
+            </w:pPr>
+            <w:r>
+              <w:rPr>
+                <w:b w:val="false"/>
+                <w:bCs w:val="false"/>
+                <w:i w:val="false"/>
+                <w:iCs w:val="false"/>
+                <w:strike w:val="false"/>
+                <w:dstrike w:val="false"/>
+                <w:outline w:val="false"/>
+                <w:shadow w:val="false"/>
+                <w:color w:val="000000"/>
+                <w:sz w:val="24"/>
+                <w:szCs w:val="24"/>
+                <w:u w:val="none"/>
+              </w:rPr>
+              <w:t>Para acessar o sistema os usuários precisam fazer login usando CPF e senha.</w:t>
             </w:r>
           </w:p>
         </w:tc>
@@ -4335,15 +4349,15 @@
         </w:tblCellMar>
       </w:tblPr>
       <w:tblGrid>
-        <w:gridCol w:w="1411"/>
-        <w:gridCol w:w="1764"/>
-        <w:gridCol w:w="6463"/>
+        <w:gridCol w:w="1409"/>
+        <w:gridCol w:w="1761"/>
+        <w:gridCol w:w="6468"/>
       </w:tblGrid>
       <w:tr>
         <w:trPr/>
         <w:tc>
           <w:tcPr>
-            <w:tcW w:w="1411" w:type="dxa"/>
+            <w:tcW w:w="1409" w:type="dxa"/>
             <w:tcBorders>
               <w:top w:val="single" w:sz="4" w:space="0" w:color="000000"/>
               <w:left w:val="single" w:sz="4" w:space="0" w:color="000000"/>
@@ -4395,7 +4409,7 @@
         </w:tc>
         <w:tc>
           <w:tcPr>
-            <w:tcW w:w="1764" w:type="dxa"/>
+            <w:tcW w:w="1761" w:type="dxa"/>
             <w:tcBorders>
               <w:top w:val="single" w:sz="4" w:space="0" w:color="000000"/>
               <w:left w:val="single" w:sz="4" w:space="0" w:color="000000"/>
@@ -4447,7 +4461,7 @@
         </w:tc>
         <w:tc>
           <w:tcPr>
-            <w:tcW w:w="6463" w:type="dxa"/>
+            <w:tcW w:w="6468" w:type="dxa"/>
             <w:tcBorders>
               <w:top w:val="single" w:sz="4" w:space="0" w:color="000000"/>
               <w:left w:val="single" w:sz="4" w:space="0" w:color="000000"/>
@@ -4503,7 +4517,7 @@
         <w:trPr/>
         <w:tc>
           <w:tcPr>
-            <w:tcW w:w="1411" w:type="dxa"/>
+            <w:tcW w:w="1409" w:type="dxa"/>
             <w:tcBorders>
               <w:left w:val="single" w:sz="4" w:space="0" w:color="000000"/>
               <w:bottom w:val="single" w:sz="4" w:space="0" w:color="000000"/>
@@ -4553,57 +4567,57 @@
         </w:tc>
         <w:tc>
           <w:tcPr>
-            <w:tcW w:w="1764" w:type="dxa"/>
-            <w:tcBorders>
-              <w:left w:val="single" w:sz="4" w:space="0" w:color="000000"/>
-              <w:bottom w:val="single" w:sz="4" w:space="0" w:color="000000"/>
-            </w:tcBorders>
-          </w:tcPr>
-          <w:p>
-            <w:pPr>
-              <w:pStyle w:val="Contedodatabela"/>
-              <w:widowControl w:val="false"/>
-              <w:bidi w:val="0"/>
-              <w:jc w:val="left"/>
-              <w:rPr>
-                <w:rFonts w:ascii="Liberation Serif" w:hAnsi="Liberation Serif"/>
-                <w:b w:val="false"/>
-                <w:bCs w:val="false"/>
-                <w:i w:val="false"/>
-                <w:i w:val="false"/>
-                <w:iCs w:val="false"/>
-                <w:strike w:val="false"/>
-                <w:dstrike w:val="false"/>
-                <w:outline w:val="false"/>
-                <w:shadow w:val="false"/>
-                <w:color w:val="000000"/>
-                <w:sz w:val="24"/>
-                <w:szCs w:val="24"/>
-                <w:u w:val="none"/>
-              </w:rPr>
-            </w:pPr>
-            <w:r>
-              <w:rPr>
-                <w:b w:val="false"/>
-                <w:bCs w:val="false"/>
-                <w:i w:val="false"/>
-                <w:iCs w:val="false"/>
-                <w:strike w:val="false"/>
-                <w:dstrike w:val="false"/>
-                <w:outline w:val="false"/>
-                <w:shadow w:val="false"/>
-                <w:color w:val="000000"/>
-                <w:sz w:val="24"/>
-                <w:szCs w:val="24"/>
-                <w:u w:val="none"/>
-              </w:rPr>
-              <w:t>Plataforma</w:t>
-            </w:r>
-          </w:p>
-        </w:tc>
-        <w:tc>
-          <w:tcPr>
-            <w:tcW w:w="6463" w:type="dxa"/>
+            <w:tcW w:w="1761" w:type="dxa"/>
+            <w:tcBorders>
+              <w:left w:val="single" w:sz="4" w:space="0" w:color="000000"/>
+              <w:bottom w:val="single" w:sz="4" w:space="0" w:color="000000"/>
+            </w:tcBorders>
+          </w:tcPr>
+          <w:p>
+            <w:pPr>
+              <w:pStyle w:val="Contedodatabela"/>
+              <w:widowControl w:val="false"/>
+              <w:bidi w:val="0"/>
+              <w:jc w:val="left"/>
+              <w:rPr>
+                <w:rFonts w:ascii="Liberation Serif" w:hAnsi="Liberation Serif"/>
+                <w:b w:val="false"/>
+                <w:bCs w:val="false"/>
+                <w:i w:val="false"/>
+                <w:i w:val="false"/>
+                <w:iCs w:val="false"/>
+                <w:strike w:val="false"/>
+                <w:dstrike w:val="false"/>
+                <w:outline w:val="false"/>
+                <w:shadow w:val="false"/>
+                <w:color w:val="000000"/>
+                <w:sz w:val="24"/>
+                <w:szCs w:val="24"/>
+                <w:u w:val="none"/>
+              </w:rPr>
+            </w:pPr>
+            <w:r>
+              <w:rPr>
+                <w:b w:val="false"/>
+                <w:bCs w:val="false"/>
+                <w:i w:val="false"/>
+                <w:iCs w:val="false"/>
+                <w:strike w:val="false"/>
+                <w:dstrike w:val="false"/>
+                <w:outline w:val="false"/>
+                <w:shadow w:val="false"/>
+                <w:color w:val="000000"/>
+                <w:sz w:val="24"/>
+                <w:szCs w:val="24"/>
+                <w:u w:val="none"/>
+              </w:rPr>
+              <w:t>Acesso ao sistema</w:t>
+            </w:r>
+          </w:p>
+        </w:tc>
+        <w:tc>
+          <w:tcPr>
+            <w:tcW w:w="6468" w:type="dxa"/>
             <w:tcBorders>
               <w:left w:val="single" w:sz="4" w:space="0" w:color="000000"/>
               <w:bottom w:val="single" w:sz="4" w:space="0" w:color="000000"/>
@@ -4648,7 +4662,7 @@
                 <w:szCs w:val="24"/>
                 <w:u w:val="none"/>
               </w:rPr>
-              <w:t>O sistema deve ser acessado via navegador sem necessidade de instalar softwares adicionais.</w:t>
+              <w:t>O sistema deve ser acessado via navegador sem necessidade de instalar softwares adicionais no computador do usuário.</w:t>
             </w:r>
           </w:p>
         </w:tc>
@@ -4657,7 +4671,7 @@
         <w:trPr/>
         <w:tc>
           <w:tcPr>
-            <w:tcW w:w="1411" w:type="dxa"/>
+            <w:tcW w:w="1409" w:type="dxa"/>
             <w:tcBorders>
               <w:left w:val="single" w:sz="4" w:space="0" w:color="000000"/>
               <w:bottom w:val="single" w:sz="4" w:space="0" w:color="000000"/>
@@ -4707,7 +4721,7 @@
         </w:tc>
         <w:tc>
           <w:tcPr>
-            <w:tcW w:w="1764" w:type="dxa"/>
+            <w:tcW w:w="1761" w:type="dxa"/>
             <w:tcBorders>
               <w:left w:val="single" w:sz="4" w:space="0" w:color="000000"/>
               <w:bottom w:val="single" w:sz="4" w:space="0" w:color="000000"/>
@@ -4757,7 +4771,7 @@
         </w:tc>
         <w:tc>
           <w:tcPr>
-            <w:tcW w:w="6463" w:type="dxa"/>
+            <w:tcW w:w="6468" w:type="dxa"/>
             <w:tcBorders>
               <w:left w:val="single" w:sz="4" w:space="0" w:color="000000"/>
               <w:bottom w:val="single" w:sz="4" w:space="0" w:color="000000"/>
@@ -4802,58 +4816,7 @@
                 <w:szCs w:val="24"/>
                 <w:u w:val="none"/>
               </w:rPr>
-              <w:t xml:space="preserve">O sistema deve </w:t>
-            </w:r>
-            <w:r>
-              <w:rPr>
-                <w:b w:val="false"/>
-                <w:bCs w:val="false"/>
-                <w:i w:val="false"/>
-                <w:iCs w:val="false"/>
-                <w:strike w:val="false"/>
-                <w:dstrike w:val="false"/>
-                <w:outline w:val="false"/>
-                <w:shadow w:val="false"/>
-                <w:color w:val="000000"/>
-                <w:sz w:val="24"/>
-                <w:szCs w:val="24"/>
-                <w:u w:val="none"/>
-              </w:rPr>
-              <w:t>funcionar estável</w:t>
-            </w:r>
-            <w:r>
-              <w:rPr>
-                <w:b w:val="false"/>
-                <w:bCs w:val="false"/>
-                <w:i w:val="false"/>
-                <w:iCs w:val="false"/>
-                <w:strike w:val="false"/>
-                <w:dstrike w:val="false"/>
-                <w:outline w:val="false"/>
-                <w:shadow w:val="false"/>
-                <w:color w:val="000000"/>
-                <w:sz w:val="24"/>
-                <w:szCs w:val="24"/>
-                <w:u w:val="none"/>
-              </w:rPr>
-              <w:t xml:space="preserve"> </w:t>
-            </w:r>
-            <w:r>
-              <w:rPr>
-                <w:b w:val="false"/>
-                <w:bCs w:val="false"/>
-                <w:i w:val="false"/>
-                <w:iCs w:val="false"/>
-                <w:strike w:val="false"/>
-                <w:dstrike w:val="false"/>
-                <w:outline w:val="false"/>
-                <w:shadow w:val="false"/>
-                <w:color w:val="000000"/>
-                <w:sz w:val="24"/>
-                <w:szCs w:val="24"/>
-                <w:u w:val="none"/>
-              </w:rPr>
-              <w:t>das 8:00 às 21:00.</w:t>
+              <w:t>O sistema deve funcionar estável das 8:00 às 21:00.</w:t>
             </w:r>
           </w:p>
         </w:tc>

</xml_diff>